<commit_message>
update doc; update fig 1
</commit_message>
<xml_diff>
--- a/doc/SynchronyDraft.docx
+++ b/doc/SynchronyDraft.docx
@@ -75,19 +75,34 @@
         <w:t>the correlation between diversity and temporal stability</w:t>
       </w:r>
       <w:r>
-        <w:t>, commonly referred to as the portfolio effect, is an artif</w:t>
-      </w:r>
-      <w:r>
-        <w:t xml:space="preserve">act of statistical averaging, i.e. stability is directly related to the number of components in the system </w:t>
-      </w:r>
-      <w:r>
-        <w:t>(REF).</w:t>
+        <w:t xml:space="preserve"> (commonly </w:t>
+      </w:r>
+      <w:r>
+        <w:t>referred to as portfolio effect</w:t>
+      </w:r>
+      <w:r>
+        <w:t>s)</w:t>
+      </w:r>
+      <w:r>
+        <w:t xml:space="preserve"> is an artif</w:t>
+      </w:r>
+      <w:r>
+        <w:t>act of statistical averaging so that variability decreases with the number of components (</w:t>
+      </w:r>
+      <w:r>
+        <w:t>REF).</w:t>
       </w:r>
       <w:r>
         <w:t xml:space="preserve"> </w:t>
       </w:r>
       <w:r>
-        <w:t xml:space="preserve">Yet aggregate variability is clearly driven by processes beyond the number of component species or populations. For example, </w:t>
+        <w:t xml:space="preserve">Yet aggregate variability is </w:t>
+      </w:r>
+      <w:r>
+        <w:t>also moderated by processes independent of component richness</w:t>
+      </w:r>
+      <w:r>
+        <w:t xml:space="preserve">. For example, </w:t>
       </w:r>
       <w:r>
         <w:t>many ecological aggregates exhibit evidence of increase</w:t>
@@ -105,101 +120,71 @@
         <w:t>the number of components they contain is unchanged</w:t>
       </w:r>
       <w:r>
+        <w:t xml:space="preserve">. Example 1. Example 2. </w:t>
+      </w:r>
+      <w:r>
+        <w:t>Such</w:t>
+      </w:r>
+      <w:r>
+        <w:t xml:space="preserve"> aggregates, often referred to as “collapsed portfolios”, are </w:t>
+      </w:r>
+      <w:r>
+        <w:t>of particular conservation concern because they are less</w:t>
+      </w:r>
+      <w:r>
+        <w:t xml:space="preserve"> capable of providing </w:t>
+      </w:r>
+      <w:r>
+        <w:t>important</w:t>
+      </w:r>
+      <w:r>
+        <w:t xml:space="preserve"> ecosystem services and may be at higher risk of extirpation.  </w:t>
+      </w:r>
+      <w:r>
+        <w:t xml:space="preserve">Recent work in community ecology has provided a framework to explore changes in aggregate variability in greater detail. </w:t>
+      </w:r>
+      <w:proofErr w:type="spellStart"/>
+      <w:r>
+        <w:t>Thib</w:t>
+      </w:r>
+      <w:proofErr w:type="spellEnd"/>
+      <w:r>
+        <w:t xml:space="preserve"> and Conn 2013 demonstrate that aggregate variability </w:t>
+      </w:r>
+      <w:r>
+        <w:t>can be quantified as</w:t>
+      </w:r>
+      <w:r>
+        <w:t xml:space="preserve"> a function of the mean variability of each component </w:t>
+      </w:r>
+      <w:r>
+        <w:t>(weighted by its abundance) and</w:t>
+      </w:r>
+      <w:r>
+        <w:t xml:space="preserve"> synchrony</w:t>
+      </w:r>
+      <w:r>
+        <w:t xml:space="preserve"> among components</w:t>
+      </w:r>
+      <w:r>
+        <w:t xml:space="preserve">. These metrics are robust to differences in evenness, diversity, and abundance among communities or </w:t>
+      </w:r>
+      <w:proofErr w:type="spellStart"/>
+      <w:r>
+        <w:t>metapopulations</w:t>
+      </w:r>
+      <w:proofErr w:type="spellEnd"/>
+      <w:r>
+        <w:t>, allowing disparate systems</w:t>
+      </w:r>
+      <w:r>
+        <w:t xml:space="preserve"> to be compared</w:t>
+      </w:r>
+      <w:r>
+        <w:t xml:space="preserve"> directly</w:t>
+      </w:r>
+      <w:r>
         <w:t xml:space="preserve">. </w:t>
-      </w:r>
-      <w:proofErr w:type="gramStart"/>
-      <w:r>
-        <w:t>Example 1.</w:t>
-      </w:r>
-      <w:proofErr w:type="gramEnd"/>
-      <w:r>
-        <w:t xml:space="preserve"> </w:t>
-      </w:r>
-      <w:proofErr w:type="gramStart"/>
-      <w:r>
-        <w:t>Example 2.</w:t>
-      </w:r>
-      <w:proofErr w:type="gramEnd"/>
-      <w:r>
-        <w:t xml:space="preserve"> </w:t>
-      </w:r>
-      <w:r>
-        <w:t>Such</w:t>
-      </w:r>
-      <w:r>
-        <w:t xml:space="preserve"> aggregates, often referred to as “collapsed portfolios”, are </w:t>
-      </w:r>
-      <w:r>
-        <w:t>of particular conservation concern because they are less</w:t>
-      </w:r>
-      <w:r>
-        <w:t xml:space="preserve"> capable of providing essential ecosystem services and may be at higher risk of extirpation.  </w:t>
-      </w:r>
-      <w:r>
-        <w:t xml:space="preserve">Recent work in community ecology has provided a framework to explore changes in aggregate variability in greater detail. </w:t>
-      </w:r>
-      <w:proofErr w:type="spellStart"/>
-      <w:r>
-        <w:t>Thib</w:t>
-      </w:r>
-      <w:proofErr w:type="spellEnd"/>
-      <w:r>
-        <w:t xml:space="preserve"> and Conn 2013 demonstrate that aggregate variability </w:t>
-      </w:r>
-      <w:r>
-        <w:t>can be quantified as</w:t>
-      </w:r>
-      <w:r>
-        <w:t xml:space="preserve"> a function of the mean variability of each component </w:t>
-      </w:r>
-      <w:r>
-        <w:t>(weighted by its abundance) and</w:t>
-      </w:r>
-      <w:r>
-        <w:t xml:space="preserve"> synchrony</w:t>
-      </w:r>
-      <w:r>
-        <w:t xml:space="preserve"> among components</w:t>
-      </w:r>
-      <w:r>
-        <w:t xml:space="preserve">. These metrics are robust to differences in evenness, diversity, and abundance among communities or </w:t>
-      </w:r>
-      <w:proofErr w:type="spellStart"/>
-      <w:r>
-        <w:t>metapopulations</w:t>
-      </w:r>
-      <w:proofErr w:type="spellEnd"/>
-      <w:r>
-        <w:t xml:space="preserve">, </w:t>
-      </w:r>
-      <w:proofErr w:type="gramStart"/>
-      <w:r>
-        <w:t>allowing</w:t>
-      </w:r>
-      <w:proofErr w:type="gramEnd"/>
-      <w:r>
-        <w:t xml:space="preserve"> disparate systems</w:t>
-      </w:r>
-      <w:r>
-        <w:t xml:space="preserve"> to be directly compared</w:t>
-      </w:r>
-      <w:r>
-        <w:t xml:space="preserve">. </w:t>
-      </w:r>
-      <w:r>
-        <w:t>Although component variability and synchrony can have complex knock-on effects on population dynamics</w:t>
-      </w:r>
-      <w:r>
-        <w:t xml:space="preserve"> (REF)</w:t>
-      </w:r>
-      <w:r>
-        <w:t xml:space="preserve">, </w:t>
-      </w:r>
-      <w:r>
-        <w:t>analyses that simultaneously evaluate both metrics in ecological aggregates are relatively rare.</w:t>
-      </w:r>
-      <w:r>
-        <w:t xml:space="preserve"> </w:t>
       </w:r>
     </w:p>
     <w:p>
@@ -207,7 +192,7 @@
         <w:ind w:firstLine="720"/>
       </w:pPr>
       <w:r>
-        <w:t>We believe that d</w:t>
+        <w:t>D</w:t>
       </w:r>
       <w:r>
         <w:t>ecomposing aggregate variability into trends in synchrony and component variability</w:t>
@@ -267,7 +252,7 @@
         <w:t>If</w:t>
       </w:r>
       <w:r>
-        <w:t xml:space="preserve"> the </w:t>
+        <w:t xml:space="preserve"> </w:t>
       </w:r>
       <w:r>
         <w:t xml:space="preserve">component </w:t>
@@ -290,10 +275,16 @@
         <w:t>local</w:t>
       </w:r>
       <w:r>
-        <w:t>, perhaps isolated,</w:t>
-      </w:r>
-      <w:r>
-        <w:t xml:space="preserve"> processes. Conversely, coherent increases in both synchrony and aggregate variability would suggest that regional drivers </w:t>
+        <w:t xml:space="preserve"> </w:t>
+      </w:r>
+      <w:r>
+        <w:t>processes</w:t>
+      </w:r>
+      <w:r>
+        <w:t>, which may be addressed in isolation</w:t>
+      </w:r>
+      <w:r>
+        <w:t xml:space="preserve">. Conversely, coherent increases in both synchrony and aggregate variability would suggest that regional drivers </w:t>
       </w:r>
       <w:r>
         <w:t>have become</w:t>
@@ -335,7 +326,13 @@
         <w:t>interventions to stabilize the dynamics of specific populations</w:t>
       </w:r>
       <w:r>
-        <w:t xml:space="preserve"> (e.g. reducing mortality rates)</w:t>
+        <w:t xml:space="preserve"> (e.g. reducing mortality rates</w:t>
+      </w:r>
+      <w:r>
+        <w:t>, captive breeding programs</w:t>
+      </w:r>
+      <w:r>
+        <w:t>)</w:t>
       </w:r>
       <w:r>
         <w:t xml:space="preserve"> are much more likely to </w:t>
@@ -370,7 +367,7 @@
         <w:t xml:space="preserve">indicate different </w:t>
       </w:r>
       <w:r>
-        <w:t>categories</w:t>
+        <w:t>degrees</w:t>
       </w:r>
       <w:r>
         <w:t xml:space="preserve"> of</w:t>
@@ -379,7 +376,10 @@
         <w:t xml:space="preserve"> conservation risk.</w:t>
       </w:r>
       <w:r>
-        <w:t xml:space="preserve"> Within an individual component species or population, i</w:t>
+        <w:t xml:space="preserve"> Within a</w:t>
+      </w:r>
+      <w:r>
+        <w:t xml:space="preserve"> component species or population, i</w:t>
       </w:r>
       <w:r>
         <w:t xml:space="preserve">ncreased variability </w:t>
@@ -397,22 +397,49 @@
         <w:t>an increased</w:t>
       </w:r>
       <w:r>
-        <w:t xml:space="preserve"> likelihood of extirpation (REF). Greater synchrony</w:t>
-      </w:r>
-      <w:r>
-        <w:t>, paired with downward trends in abundance,</w:t>
+        <w:t xml:space="preserve"> likelihood of extirpation (REF).</w:t>
       </w:r>
       <w:r>
         <w:t xml:space="preserve"> </w:t>
       </w:r>
       <w:r>
-        <w:t>is often viewed</w:t>
-      </w:r>
-      <w:r>
-        <w:t xml:space="preserve"> as an early warning signal of hysteresis or regime shifts in ecological aggregates</w:t>
-      </w:r>
-      <w:r>
-        <w:t xml:space="preserve"> (REF</w:t>
+        <w:t xml:space="preserve">In managed systems such as fisheries, greater temporal variability </w:t>
+      </w:r>
+      <w:r>
+        <w:t>can</w:t>
+      </w:r>
+      <w:r>
+        <w:t xml:space="preserve"> also decrease the accuracy of status assessments</w:t>
+      </w:r>
+      <w:r>
+        <w:t>, potentially resulting in</w:t>
+      </w:r>
+      <w:r>
+        <w:t xml:space="preserve"> overexploitation (REF). On the other hand, g</w:t>
+      </w:r>
+      <w:r>
+        <w:t>reater synchrony</w:t>
+      </w:r>
+      <w:r>
+        <w:t xml:space="preserve">, </w:t>
+      </w:r>
+      <w:r>
+        <w:t xml:space="preserve">particularly when </w:t>
+      </w:r>
+      <w:r>
+        <w:t>paired with downward trends in abundance,</w:t>
+      </w:r>
+      <w:r>
+        <w:t xml:space="preserve"> </w:t>
+      </w:r>
+      <w:r>
+        <w:t>may serve</w:t>
+      </w:r>
+      <w:r>
+        <w:t xml:space="preserve"> as an early warning signal of hysteresis </w:t>
+      </w:r>
+      <w:r>
+        <w:t>(REF</w:t>
       </w:r>
       <w:r>
         <w:t>)</w:t>
@@ -421,25 +448,13 @@
         <w:t>.</w:t>
       </w:r>
       <w:r>
-        <w:t xml:space="preserve"> Evidence suggests that many ecological systems are </w:t>
-      </w:r>
-      <w:r>
-        <w:t>exhibiting both increasingly</w:t>
-      </w:r>
-      <w:r>
-        <w:t xml:space="preserve"> variable and synchronized dynamics (REF)</w:t>
-      </w:r>
-      <w:r>
-        <w:t>,</w:t>
-      </w:r>
-      <w:r>
-        <w:t xml:space="preserve"> which intuitively should be associated with </w:t>
-      </w:r>
-      <w:r>
-        <w:t>particularly dire</w:t>
-      </w:r>
-      <w:r>
-        <w:t xml:space="preserve"> conservation outcomes. </w:t>
+        <w:t xml:space="preserve"> </w:t>
+      </w:r>
+      <w:r>
+        <w:t xml:space="preserve"> </w:t>
+      </w:r>
+      <w:r>
+        <w:t>Intuitively, ecological aggregates in which both processes are occurring simultaneously may be at particularly high risk of decline.</w:t>
       </w:r>
     </w:p>
     <w:p>
@@ -480,7 +495,25 @@
       </w:r>
       <w:proofErr w:type="spellEnd"/>
       <w:r>
-        <w:t xml:space="preserve"> into component variability and synchrony then use stochastic simulations to evaluate the long-term consequences of these changes to conservation goals.</w:t>
+        <w:t xml:space="preserve"> into component variability and synchrony</w:t>
+      </w:r>
+      <w:r>
+        <w:t>,</w:t>
+      </w:r>
+      <w:r>
+        <w:t xml:space="preserve"> then use stochastic simulations to evaluate the long-term consequences of these changes </w:t>
+      </w:r>
+      <w:r>
+        <w:t>on</w:t>
+      </w:r>
+      <w:r>
+        <w:t xml:space="preserve"> conservation </w:t>
+      </w:r>
+      <w:r>
+        <w:t>outcomes</w:t>
+      </w:r>
+      <w:r>
+        <w:t>.</w:t>
       </w:r>
       <w:r>
         <w:t xml:space="preserve"> We focus our analysis on Fraser River sockeye salmon, an abundant and diverse</w:t>
@@ -693,10 +726,10 @@
         <w:t xml:space="preserve">contain fewer spawning populations and are more spatially restricted than </w:t>
       </w:r>
       <w:r>
-        <w:t xml:space="preserve">the </w:t>
-      </w:r>
-      <w:r>
-        <w:t xml:space="preserve">CUs of other species due to their dependence on nursery lakes. </w:t>
+        <w:t>other Pacific salmon</w:t>
+      </w:r>
+      <w:r>
+        <w:t xml:space="preserve"> due to their dependence on nursery lakes. </w:t>
       </w:r>
       <w:r>
         <w:t xml:space="preserve">The Fraser River sockeye salmon aggregate is composed of </w:t>
@@ -752,21 +785,7 @@
       </w:r>
       <w:proofErr w:type="spellEnd"/>
       <w:r>
-        <w:t xml:space="preserve"> route mortality before reaching their spawning grounds, presumably due to a combination of natural mortality (thermal stress, pathogen infection, </w:t>
-      </w:r>
-      <w:proofErr w:type="gramStart"/>
-      <w:r>
-        <w:t>predation</w:t>
-      </w:r>
-      <w:proofErr w:type="gramEnd"/>
-      <w:r>
-        <w:t>) and unreported harvest</w:t>
-      </w:r>
-      <w:r>
-        <w:t xml:space="preserve"> (REF)</w:t>
-      </w:r>
-      <w:r>
-        <w:t xml:space="preserve">. </w:t>
+        <w:t xml:space="preserve"> route mortality before reaching their spawning grounds, presumably due to a combination of natural mortality (thermal stress, pathogen infection, predation) and unreported harvest (REF). </w:t>
       </w:r>
       <w:proofErr w:type="spellStart"/>
       <w:r>
@@ -774,10 +793,7 @@
       </w:r>
       <w:proofErr w:type="spellEnd"/>
       <w:r>
-        <w:t xml:space="preserve"> route mortality, which can exceed 60% in certain years (REF), appears to be correlated with migration phenology, in-river temperatures (REF), and freshwater flow (REF). Finally, Fraser River sockeye may be harvested in a range of in-river fisheries (e.g. food, social and ceremonial First Nations fisheries, terminal demonstration fisheries), which are closer to spawning grounds an</w:t>
-      </w:r>
-      <w:r>
-        <w:t>d therefore more stock-specific.</w:t>
+        <w:t xml:space="preserve"> route mortality, which can exceed 60% in certain years (REF), appears to be correlated with migration phenology, in-river temperatures (REF), and freshwater flow (REF). Finally, Fraser River sockeye may be harvested in a range of in-river fisheries (e.g. food, social and ceremonial First Nations fisheries, terminal demonstration fisheries), which are closer to spawning grounds and therefore more stock-specific.</w:t>
       </w:r>
     </w:p>
     <w:p>
@@ -881,7 +897,25 @@
       </w:r>
       <w:proofErr w:type="spellEnd"/>
       <w:r>
-        <w:t xml:space="preserve"> on long, evolutionary time scales, from a management perspective dispersal is assumed to be nil, with each CU representing a genetically distinct population assemblage (REF).  In the absence of dispersal, synchrony is linked with a common response to shared environmental drivers (i.e. Moran effect), competitors, or predators. In the case of Fraser River sockeye salmon, such mechanisms may be more likely to occur during marine residence, when populations from throughout North America migrate to the Gulf of Alaska.</w:t>
+        <w:t xml:space="preserve"> </w:t>
+      </w:r>
+      <w:r>
+        <w:t>over</w:t>
+      </w:r>
+      <w:r>
+        <w:t xml:space="preserve"> evolutionary time scales, </w:t>
+      </w:r>
+      <w:r>
+        <w:t xml:space="preserve">dispersal is assumed to be nil </w:t>
+      </w:r>
+      <w:r>
+        <w:t xml:space="preserve">from a management perspective, with each CU representing a genetically distinct population assemblage (REF).  In the absence of dispersal, </w:t>
+      </w:r>
+      <w:r>
+        <w:t xml:space="preserve">synchronous dynamics may be driven by a common response to </w:t>
+      </w:r>
+      <w:r>
+        <w:t>shared environmental drivers (i.e. Moran effect), competitors, or predators. In the case of Fraser River sockeye salmon, such mechanisms may be more likely to occur during marine residence, when populations from throughout North America migrate to the Gulf of Alaska.</w:t>
       </w:r>
     </w:p>
     <w:p>
@@ -948,7 +982,13 @@
         <w:t xml:space="preserve">between 1948 and </w:t>
       </w:r>
       <w:r>
-        <w:t xml:space="preserve">1973. Escapement estimates have been generated using a variety of techniques including fence counts, mark-recapture and visual surveys, and passive sonar methods (Grant et al. 2011). Catch is estimated in marine and freshwater fisheries for each CU and age class. Methods for estimating escapement and catch are reviewed in detail in Grant et al. (2011). </w:t>
+        <w:t xml:space="preserve">1973. Escapement estimates </w:t>
+      </w:r>
+      <w:r>
+        <w:t>were</w:t>
+      </w:r>
+      <w:r>
+        <w:t xml:space="preserve"> generated using a variety of techniques including fence counts, mark-recapture and visual surveys, and passive sonar methods (Grant et al. 2011). Catch is estimated in marine and freshwater fisheries for each CU and age class. Methods for estimating escapement and catch are reviewed in detail in Grant et al. (2011). </w:t>
       </w:r>
     </w:p>
     <w:p>
@@ -1038,6 +1078,12 @@
     <w:p>
       <w:r>
         <w:t>Equation 1</w:t>
+      </w:r>
+      <w:r>
+        <w:tab/>
+      </w:r>
+      <w:r>
+        <w:tab/>
       </w:r>
       <w:r>
         <w:tab/>
@@ -1590,6 +1636,12 @@
       <w:r>
         <w:tab/>
       </w:r>
+      <w:r>
+        <w:tab/>
+      </w:r>
+      <w:r>
+        <w:tab/>
+      </w:r>
       <m:oMath>
         <m:sSub>
           <m:sSubPr>
@@ -1858,13 +1910,8 @@
       <w:pPr>
         <w:spacing w:before="240"/>
       </w:pPr>
-      <w:proofErr w:type="gramStart"/>
-      <w:r>
-        <w:t>where</w:t>
-      </w:r>
-      <w:proofErr w:type="gramEnd"/>
-      <w:r>
-        <w:t xml:space="preserve"> </w:t>
+      <w:r>
+        <w:t xml:space="preserve">where </w:t>
       </w:r>
       <w:proofErr w:type="spellStart"/>
       <w:r>
@@ -1949,6 +1996,15 @@
       </w:r>
       <w:r>
         <w:t xml:space="preserve"> 3 </w:t>
+      </w:r>
+      <w:r>
+        <w:tab/>
+      </w:r>
+      <w:r>
+        <w:tab/>
+      </w:r>
+      <w:r>
+        <w:tab/>
       </w:r>
       <w:r>
         <w:tab/>
@@ -2147,13 +2203,14 @@
         <w:t>e</w:t>
       </w:r>
       <w:r>
-        <w:t xml:space="preserve"> calculated continuous time series </w:t>
-      </w:r>
-      <w:proofErr w:type="gramStart"/>
-      <w:r>
-        <w:t xml:space="preserve">of </w:t>
-      </w:r>
-      <w:proofErr w:type="gramEnd"/>
+        <w:t xml:space="preserve"> </w:t>
+      </w:r>
+      <w:r>
+        <w:t>generated</w:t>
+      </w:r>
+      <w:r>
+        <w:t xml:space="preserve"> time series of </w:t>
+      </w:r>
       <m:oMath>
         <m:r>
           <w:rPr>
@@ -2376,16 +2433,11 @@
       </m:oMath>
     </w:p>
     <w:p>
-      <w:proofErr w:type="gramStart"/>
       <w:r>
         <w:t>w</w:t>
       </w:r>
       <w:r>
-        <w:t>here</w:t>
-      </w:r>
-      <w:proofErr w:type="gramEnd"/>
-      <w:r>
-        <w:t xml:space="preserve"> </w:t>
+        <w:t xml:space="preserve">here </w:t>
       </w:r>
       <w:proofErr w:type="spellStart"/>
       <w:r>
@@ -2520,16 +2572,11 @@
         <w:t xml:space="preserve"> </w:t>
       </w:r>
       <w:r>
-        <w:t xml:space="preserve">process </w:t>
-      </w:r>
-      <w:proofErr w:type="gramStart"/>
-      <w:r>
-        <w:t>error</w:t>
+        <w:t>process error</w:t>
       </w:r>
       <w:r>
         <w:t xml:space="preserve"> </w:t>
       </w:r>
-      <w:proofErr w:type="gramEnd"/>
       <m:oMath>
         <m:sSub>
           <m:sSubPr>
@@ -2604,7 +2651,7 @@
               <w:rPr>
                 <w:rFonts w:ascii="Cambria Math" w:hAnsi="Cambria Math"/>
               </w:rPr>
-              <m:t>log⁡(</m:t>
+              <m:t>log⁡</m:t>
             </m:r>
             <m:r>
               <w:rPr>
@@ -2626,7 +2673,7 @@
           <w:rPr>
             <w:rFonts w:ascii="Cambria Math" w:hAnsi="Cambria Math"/>
           </w:rPr>
-          <m:t>)=</m:t>
+          <m:t>=</m:t>
         </m:r>
         <m:func>
           <m:funcPr>
@@ -2902,116 +2949,19 @@
       </w:r>
     </w:p>
     <w:p>
-      <w:commentRangeStart w:id="1"/>
-      <w:r>
-        <w:t xml:space="preserve">We next tested for linear increases </w:t>
-      </w:r>
-      <w:proofErr w:type="gramStart"/>
-      <w:r>
-        <w:t xml:space="preserve">in </w:t>
-      </w:r>
-      <w:proofErr w:type="gramEnd"/>
-      <m:oMath>
-        <m:r>
-          <w:rPr>
-            <w:rFonts w:ascii="Cambria Math" w:hAnsi="Cambria Math"/>
-          </w:rPr>
-          <m:t>φ</m:t>
-        </m:r>
-      </m:oMath>
-      <w:r>
-        <w:rPr>
-          <w:rFonts w:ascii="Calibri" w:hAnsi="Calibri"/>
-        </w:rPr>
-        <w:t xml:space="preserve">, </w:t>
-      </w:r>
-      <w:r>
-        <w:t>CV</w:t>
-      </w:r>
-      <w:r>
-        <w:rPr>
-          <w:vertAlign w:val="subscript"/>
-        </w:rPr>
-        <w:t>C</w:t>
-      </w:r>
-      <w:r>
-        <w:t>, and CV</w:t>
-      </w:r>
-      <w:r>
-        <w:rPr>
-          <w:vertAlign w:val="subscript"/>
-        </w:rPr>
-        <w:t xml:space="preserve">A </w:t>
-      </w:r>
-      <w:r>
-        <w:t>by regressing each index against time. We then tested whether changes</w:t>
-      </w:r>
-      <w:r>
-        <w:t xml:space="preserve"> in</w:t>
-      </w:r>
-      <w:r>
-        <w:t xml:space="preserve"> CV</w:t>
-      </w:r>
-      <w:r>
-        <w:rPr>
-          <w:vertAlign w:val="subscript"/>
-        </w:rPr>
-        <w:t>A</w:t>
-      </w:r>
-      <w:r>
-        <w:t xml:space="preserve"> were more strongly correlated with </w:t>
-      </w:r>
-      <m:oMath>
-        <m:r>
-          <w:rPr>
-            <w:rFonts w:ascii="Cambria Math" w:hAnsi="Cambria Math"/>
-          </w:rPr>
-          <m:t>φ</m:t>
-        </m:r>
-      </m:oMath>
-      <w:r>
-        <w:rPr>
-          <w:rFonts w:ascii="Calibri" w:hAnsi="Calibri"/>
-        </w:rPr>
-        <w:t xml:space="preserve"> or </w:t>
-      </w:r>
-      <w:r>
-        <w:t>CV</w:t>
-      </w:r>
-      <w:r>
-        <w:rPr>
-          <w:vertAlign w:val="subscript"/>
-        </w:rPr>
-        <w:t xml:space="preserve">C </w:t>
-      </w:r>
-      <w:r>
-        <w:t>by comparing correlation coefficients</w:t>
-      </w:r>
-      <w:commentRangeEnd w:id="1"/>
-      <w:r>
-        <w:rPr>
-          <w:rStyle w:val="CommentReference"/>
-        </w:rPr>
-        <w:commentReference w:id="1"/>
-      </w:r>
-      <w:r>
-        <w:t>.</w:t>
+      <w:pPr>
+        <w:rPr>
+          <w:i/>
+        </w:rPr>
+      </w:pPr>
+      <w:r>
+        <w:rPr>
+          <w:i/>
+        </w:rPr>
+        <w:t>Forward simulation</w:t>
       </w:r>
     </w:p>
     <w:p>
-      <w:pPr>
-        <w:rPr>
-          <w:i/>
-        </w:rPr>
-      </w:pPr>
-      <w:r>
-        <w:rPr>
-          <w:i/>
-        </w:rPr>
-        <w:t>Forward simulation</w:t>
-      </w:r>
-    </w:p>
-    <w:p>
       <w:r>
         <w:tab/>
         <w:t>We used a stochastic</w:t>
@@ -3032,7 +2982,13 @@
         <w:t>explore how differences in aggregate variability may influence conservation outcomes for</w:t>
       </w:r>
       <w:r>
-        <w:t xml:space="preserve"> Fraser River sockeye salmon. The model includes CU-specific population dynamics and harvesting, while incorporating process, observation, and management implementation uncertainty. </w:t>
+        <w:t xml:space="preserve"> Fraser River sockeye salmon. The model includes CU-specific population dynamics and harvesting, while</w:t>
+      </w:r>
+      <w:r>
+        <w:t xml:space="preserve"> incorporating process</w:t>
+      </w:r>
+      <w:r>
+        <w:t xml:space="preserve"> and management implementation uncertainty. </w:t>
       </w:r>
       <w:r>
         <w:t>The</w:t>
@@ -3087,10 +3043,7 @@
         <w:t xml:space="preserve"> </w:t>
       </w:r>
       <w:r>
-        <w:t>generated from an external, CU-specific Bayesian stock recruit analysis (ref to FRSSI).</w:t>
-      </w:r>
-      <w:r>
-        <w:t xml:space="preserve"> </w:t>
+        <w:t xml:space="preserve">generated from an external, CU-specific Bayesian stock recruit analysis (ref to FRSSI). </w:t>
       </w:r>
       <w:r>
         <w:t xml:space="preserve">To account for autocorrelation </w:t>
@@ -3124,13 +3077,7 @@
                 <w:rPr>
                   <w:rFonts w:ascii="Cambria Math" w:hAnsi="Cambria Math"/>
                 </w:rPr>
-                <m:t>i</m:t>
-              </m:r>
-              <m:r>
-                <w:rPr>
-                  <w:rFonts w:ascii="Cambria Math" w:hAnsi="Cambria Math"/>
-                </w:rPr>
-                <m:t>,y</m:t>
+                <m:t>i,y</m:t>
               </m:r>
             </m:sub>
           </m:sSub>
@@ -3162,13 +3109,7 @@
                 <w:rPr>
                   <w:rFonts w:ascii="Cambria Math" w:hAnsi="Cambria Math"/>
                 </w:rPr>
-                <m:t>i,y</m:t>
-              </m:r>
-              <m:r>
-                <w:rPr>
-                  <w:rFonts w:ascii="Cambria Math" w:hAnsi="Cambria Math"/>
-                </w:rPr>
-                <m:t>-1</m:t>
+                <m:t>i,y-1</m:t>
               </m:r>
             </m:sub>
           </m:sSub>
@@ -3176,13 +3117,7 @@
             <w:rPr>
               <w:rFonts w:ascii="Cambria Math" w:hAnsi="Cambria Math"/>
             </w:rPr>
-            <m:t>τ</m:t>
-          </m:r>
-          <m:r>
-            <w:rPr>
-              <w:rFonts w:ascii="Cambria Math" w:hAnsi="Cambria Math"/>
-            </w:rPr>
-            <m:t xml:space="preserve">+ </m:t>
+            <m:t xml:space="preserve">τ+ </m:t>
           </m:r>
           <m:sSub>
             <m:sSubPr>
@@ -3278,32 +3213,47 @@
                 <w:rPr>
                   <w:rFonts w:ascii="Cambria Math" w:hAnsi="Cambria Math"/>
                 </w:rPr>
-                <m:t>0</m:t>
+                <m:t xml:space="preserve">0, </m:t>
               </m:r>
-              <m:r>
-                <m:rPr>
-                  <m:sty m:val="p"/>
-                </m:rPr>
-                <w:rPr>
-                  <w:rFonts w:ascii="Cambria Math" w:hAnsi="Cambria Math"/>
-                </w:rPr>
-                <m:t xml:space="preserve">, </m:t>
-              </m:r>
-              <m:r>
-                <m:rPr>
-                  <m:sty m:val="p"/>
-                </m:rPr>
-                <w:rPr>
-                  <w:rFonts w:ascii="Cambria Math" w:hAnsi="Cambria Math"/>
-                </w:rPr>
-                <m:t>∑</m:t>
-              </m:r>
-              <m:r>
-                <w:rPr>
-                  <w:rFonts w:ascii="Cambria Math" w:hAnsi="Cambria Math"/>
-                </w:rPr>
-                <m:t>i,j</m:t>
-              </m:r>
+              <m:sSub>
+                <m:sSubPr>
+                  <m:ctrlPr>
+                    <w:rPr>
+                      <w:rFonts w:ascii="Cambria Math" w:hAnsi="Cambria Math"/>
+                      <w:i/>
+                    </w:rPr>
+                  </m:ctrlPr>
+                </m:sSubPr>
+                <m:e>
+                  <m:r>
+                    <m:rPr>
+                      <m:sty m:val="p"/>
+                    </m:rPr>
+                    <w:rPr>
+                      <w:rFonts w:ascii="Cambria Math" w:hAnsi="Cambria Math" w:cs="Arial"/>
+                      <w:color w:val="222222"/>
+                      <w:sz w:val="21"/>
+                      <w:szCs w:val="21"/>
+                      <w:shd w:val="clear" w:color="auto" w:fill="FFFFFF"/>
+                    </w:rPr>
+                    <m:t>Σ</m:t>
+                  </m:r>
+                </m:e>
+                <m:sub>
+                  <m:r>
+                    <w:rPr>
+                      <w:rFonts w:ascii="Cambria Math" w:hAnsi="Cambria Math"/>
+                    </w:rPr>
+                    <m:t>i</m:t>
+                  </m:r>
+                  <m:r>
+                    <w:rPr>
+                      <w:rFonts w:ascii="Cambria Math" w:hAnsi="Cambria Math"/>
+                    </w:rPr>
+                    <m:t>,j</m:t>
+                  </m:r>
+                </m:sub>
+              </m:sSub>
               <m:ctrlPr>
                 <w:rPr>
                   <w:rFonts w:ascii="Cambria Math" w:eastAsiaTheme="minorEastAsia" w:hAnsi="Cambria Math"/>
@@ -3324,21 +3274,39 @@
       </w:pPr>
       <m:oMathPara>
         <m:oMath>
-          <m:r>
-            <m:rPr>
-              <m:sty m:val="p"/>
-            </m:rPr>
-            <w:rPr>
-              <w:rFonts w:ascii="Cambria Math" w:hAnsi="Cambria Math"/>
-            </w:rPr>
-            <m:t>∑</m:t>
-          </m:r>
-          <m:r>
-            <w:rPr>
-              <w:rFonts w:ascii="Cambria Math" w:hAnsi="Cambria Math"/>
-            </w:rPr>
-            <m:t>i,j</m:t>
-          </m:r>
+          <m:sSub>
+            <m:sSubPr>
+              <m:ctrlPr>
+                <w:rPr>
+                  <w:rFonts w:ascii="Cambria Math" w:hAnsi="Cambria Math"/>
+                  <w:i/>
+                </w:rPr>
+              </m:ctrlPr>
+            </m:sSubPr>
+            <m:e>
+              <m:r>
+                <m:rPr>
+                  <m:sty m:val="p"/>
+                </m:rPr>
+                <w:rPr>
+                  <w:rFonts w:ascii="Cambria Math" w:hAnsi="Cambria Math" w:cs="Arial"/>
+                  <w:color w:val="222222"/>
+                  <w:sz w:val="21"/>
+                  <w:szCs w:val="21"/>
+                  <w:shd w:val="clear" w:color="auto" w:fill="FFFFFF"/>
+                </w:rPr>
+                <m:t>Σ</m:t>
+              </m:r>
+            </m:e>
+            <m:sub>
+              <m:r>
+                <w:rPr>
+                  <w:rFonts w:ascii="Cambria Math" w:hAnsi="Cambria Math"/>
+                </w:rPr>
+                <m:t>i,j</m:t>
+              </m:r>
+            </m:sub>
+          </m:sSub>
           <m:r>
             <w:rPr>
               <w:rFonts w:ascii="Cambria Math" w:eastAsiaTheme="minorEastAsia" w:hAnsi="Cambria Math"/>
@@ -3749,358 +3717,12 @@
         <w:t xml:space="preserve"> represents random error drawn from a multivariate normal distribution with mean 0 and standard deviation defined by the variance-covariance matrix </w:t>
       </w:r>
       <m:oMath>
-        <m:r>
-          <m:rPr>
-            <m:sty m:val="p"/>
-          </m:rPr>
-          <w:rPr>
-            <w:rFonts w:ascii="Cambria Math" w:hAnsi="Cambria Math"/>
-          </w:rPr>
-          <m:t>∑</m:t>
-        </m:r>
-      </m:oMath>
-      <w:r>
-        <w:rPr>
-          <w:rFonts w:eastAsiaTheme="minorEastAsia"/>
-        </w:rPr>
-        <w:t xml:space="preserve"> </w:t>
-      </w:r>
-      <w:r>
-        <w:rPr>
-          <w:rFonts w:eastAsiaTheme="minorEastAsia"/>
-        </w:rPr>
-        <w:t xml:space="preserve">between CUs </w:t>
-      </w:r>
-      <w:proofErr w:type="spellStart"/>
-      <w:r>
-        <w:rPr>
-          <w:rFonts w:eastAsiaTheme="minorEastAsia"/>
-          <w:i/>
-        </w:rPr>
-        <w:t>i</w:t>
-      </w:r>
-      <w:proofErr w:type="spellEnd"/>
-      <w:r>
-        <w:rPr>
-          <w:rFonts w:eastAsiaTheme="minorEastAsia"/>
-        </w:rPr>
-        <w:t xml:space="preserve"> and </w:t>
-      </w:r>
-      <w:r>
-        <w:rPr>
-          <w:rFonts w:eastAsiaTheme="minorEastAsia"/>
-          <w:i/>
-        </w:rPr>
-        <w:t>j</w:t>
-      </w:r>
-      <w:r>
-        <w:rPr>
-          <w:rFonts w:eastAsiaTheme="minorEastAsia"/>
-        </w:rPr>
-        <w:t xml:space="preserve">. </w:t>
-      </w:r>
-      <w:bookmarkStart w:id="2" w:name="_GoBack"/>
-      <w:bookmarkEnd w:id="2"/>
-    </w:p>
-    <w:p>
-      <w:r>
-        <w:t>Each</w:t>
-      </w:r>
-      <w:r>
-        <w:t xml:space="preserve"> year</w:t>
-      </w:r>
-      <w:r>
-        <w:t xml:space="preserve"> </w:t>
-      </w:r>
-      <w:r>
-        <w:t>we calculated</w:t>
-      </w:r>
-      <w:r>
-        <w:t xml:space="preserve"> </w:t>
-      </w:r>
-      <w:r>
-        <w:t xml:space="preserve">exploitation rates </w:t>
-      </w:r>
-      <w:r>
-        <w:t>using</w:t>
-      </w:r>
-      <w:r>
-        <w:t xml:space="preserve"> a harvest control rule (HCR) that replicates the Total Allowable Mortality framework currently used to </w:t>
-      </w:r>
-      <w:r>
-        <w:t>manage</w:t>
-      </w:r>
-      <w:r>
-        <w:t xml:space="preserve"> </w:t>
-      </w:r>
-      <w:r>
-        <w:t xml:space="preserve">Fraser River sockeye salmon </w:t>
-      </w:r>
-      <w:r>
-        <w:t>fisheries</w:t>
-      </w:r>
-      <w:r>
-        <w:t xml:space="preserve"> (REF)</w:t>
-      </w:r>
-      <w:r>
-        <w:t>. Br</w:t>
-      </w:r>
-      <w:r>
-        <w:t>oadly speaking, this HCR</w:t>
-      </w:r>
-      <w:r>
-        <w:t xml:space="preserve"> </w:t>
-      </w:r>
-      <w:r>
-        <w:t xml:space="preserve">uses </w:t>
-      </w:r>
-      <w:r>
-        <w:t>in-</w:t>
-      </w:r>
-      <w:r>
-        <w:t xml:space="preserve">season forecasts of recruitment </w:t>
-      </w:r>
-      <w:r>
-        <w:t xml:space="preserve">to adjust target exploitation rates </w:t>
-      </w:r>
-      <w:r>
-        <w:t>to meet</w:t>
-      </w:r>
-      <w:r>
-        <w:t xml:space="preserve"> escapement goals</w:t>
-      </w:r>
-      <w:r>
-        <w:t xml:space="preserve">. </w:t>
-      </w:r>
-      <w:r>
-        <w:t>If</w:t>
-      </w:r>
-      <w:r>
-        <w:t xml:space="preserve"> in-season forecasts of recruitment exceed </w:t>
-      </w:r>
-      <w:r>
-        <w:t>escapement goals</w:t>
-      </w:r>
-      <w:r>
-        <w:t>, the HCR switches to a fixed</w:t>
-      </w:r>
-      <w:r>
-        <w:t xml:space="preserve"> maximum</w:t>
-      </w:r>
-      <w:r>
-        <w:t xml:space="preserve"> target mortality rate. Details of the harvest control rule are </w:t>
-      </w:r>
-      <w:r>
-        <w:t>described in Appendix 1</w:t>
-      </w:r>
-      <w:r>
-        <w:t>. Since</w:t>
-      </w:r>
-      <w:r>
-        <w:t xml:space="preserve"> </w:t>
-      </w:r>
-      <w:r>
-        <w:t>target exploitation</w:t>
-      </w:r>
-      <w:r>
-        <w:t xml:space="preserve"> rates </w:t>
-      </w:r>
-      <w:r>
-        <w:t xml:space="preserve">in mixed stock marine fisheries </w:t>
-      </w:r>
-      <w:r>
-        <w:t xml:space="preserve">are </w:t>
-      </w:r>
-      <w:r>
-        <w:t>adjusted based on abundance</w:t>
-      </w:r>
-      <w:r>
-        <w:t xml:space="preserve"> </w:t>
-      </w:r>
-      <w:r>
-        <w:t xml:space="preserve">at the </w:t>
-      </w:r>
-      <w:r>
-        <w:t>management unit (MU)</w:t>
-      </w:r>
-      <w:r>
-        <w:t xml:space="preserve"> level, we si</w:t>
-      </w:r>
-      <w:r>
-        <w:t>mulated the forecast process as</w:t>
-      </w:r>
-    </w:p>
-    <w:p>
-      <w:r>
-        <w:t xml:space="preserve">Equation 6 </w:t>
-      </w:r>
-      <w:r>
-        <w:tab/>
-      </w:r>
-      <w:r>
-        <w:tab/>
-      </w:r>
-      <m:oMath>
-        <m:acc>
-          <m:accPr>
-            <m:ctrlPr>
-              <w:rPr>
-                <w:rFonts w:ascii="Cambria Math" w:hAnsi="Cambria Math"/>
-                <w:i/>
-              </w:rPr>
-            </m:ctrlPr>
-          </m:accPr>
-          <m:e>
-            <m:sSub>
-              <m:sSubPr>
-                <m:ctrlPr>
-                  <w:rPr>
-                    <w:rFonts w:ascii="Cambria Math" w:hAnsi="Cambria Math"/>
-                    <w:i/>
-                  </w:rPr>
-                </m:ctrlPr>
-              </m:sSubPr>
-              <m:e>
-                <m:r>
-                  <w:rPr>
-                    <w:rFonts w:ascii="Cambria Math" w:hAnsi="Cambria Math"/>
-                  </w:rPr>
-                  <m:t>R</m:t>
-                </m:r>
-              </m:e>
-              <m:sub>
-                <m:r>
-                  <w:rPr>
-                    <w:rFonts w:ascii="Cambria Math" w:hAnsi="Cambria Math"/>
-                  </w:rPr>
-                  <m:t>m,y</m:t>
-                </m:r>
-              </m:sub>
-            </m:sSub>
-          </m:e>
-        </m:acc>
-        <m:r>
-          <w:rPr>
-            <w:rFonts w:ascii="Cambria Math" w:hAnsi="Cambria Math"/>
-          </w:rPr>
-          <m:t>=</m:t>
-        </m:r>
         <m:sSub>
           <m:sSubPr>
             <m:ctrlPr>
               <w:rPr>
                 <w:rFonts w:ascii="Cambria Math" w:hAnsi="Cambria Math"/>
                 <w:i/>
-              </w:rPr>
-            </m:ctrlPr>
-          </m:sSubPr>
-          <m:e>
-            <m:r>
-              <w:rPr>
-                <w:rFonts w:ascii="Cambria Math" w:hAnsi="Cambria Math"/>
-              </w:rPr>
-              <m:t>R</m:t>
-            </m:r>
-          </m:e>
-          <m:sub>
-            <m:r>
-              <w:rPr>
-                <w:rFonts w:ascii="Cambria Math" w:hAnsi="Cambria Math"/>
-              </w:rPr>
-              <m:t>m,y</m:t>
-            </m:r>
-          </m:sub>
-        </m:sSub>
-        <m:r>
-          <w:rPr>
-            <w:rFonts w:ascii="Cambria Math" w:hAnsi="Cambria Math"/>
-          </w:rPr>
-          <m:t>+</m:t>
-        </m:r>
-        <m:sSub>
-          <m:sSubPr>
-            <m:ctrlPr>
-              <w:rPr>
-                <w:rFonts w:ascii="Cambria Math" w:hAnsi="Cambria Math"/>
-                <w:i/>
-              </w:rPr>
-            </m:ctrlPr>
-          </m:sSubPr>
-          <m:e>
-            <m:r>
-              <w:rPr>
-                <w:rFonts w:ascii="Cambria Math" w:hAnsi="Cambria Math"/>
-              </w:rPr>
-              <m:t>w</m:t>
-            </m:r>
-          </m:e>
-          <m:sub>
-            <m:r>
-              <w:rPr>
-                <w:rFonts w:ascii="Cambria Math" w:hAnsi="Cambria Math"/>
-              </w:rPr>
-              <m:t>m,y</m:t>
-            </m:r>
-          </m:sub>
-        </m:sSub>
-        <m:r>
-          <w:rPr>
-            <w:rFonts w:ascii="Cambria Math" w:hAnsi="Cambria Math"/>
-          </w:rPr>
-          <m:t xml:space="preserve">,  </m:t>
-        </m:r>
-        <m:sSub>
-          <m:sSubPr>
-            <m:ctrlPr>
-              <w:rPr>
-                <w:rFonts w:ascii="Cambria Math" w:hAnsi="Cambria Math"/>
-                <w:i/>
-              </w:rPr>
-            </m:ctrlPr>
-          </m:sSubPr>
-          <m:e>
-            <m:r>
-              <w:rPr>
-                <w:rFonts w:ascii="Cambria Math" w:hAnsi="Cambria Math"/>
-              </w:rPr>
-              <m:t>w</m:t>
-            </m:r>
-          </m:e>
-          <m:sub>
-            <m:r>
-              <w:rPr>
-                <w:rFonts w:ascii="Cambria Math" w:hAnsi="Cambria Math"/>
-              </w:rPr>
-              <m:t>m</m:t>
-            </m:r>
-          </m:sub>
-        </m:sSub>
-        <m:r>
-          <w:rPr>
-            <w:rFonts w:ascii="Cambria Math" w:hAnsi="Cambria Math"/>
-          </w:rPr>
-          <m:t xml:space="preserve"> ~</m:t>
-        </m:r>
-        <m:r>
-          <w:rPr>
-            <w:rFonts w:ascii="Cambria Math" w:eastAsiaTheme="minorEastAsia" w:hAnsi="Cambria Math"/>
-          </w:rPr>
-          <m:t xml:space="preserve"> </m:t>
-        </m:r>
-        <m:r>
-          <m:rPr>
-            <m:sty m:val="p"/>
-          </m:rPr>
-          <w:rPr>
-            <w:rFonts w:ascii="Cambria Math" w:eastAsiaTheme="minorEastAsia" w:hAnsi="Cambria Math"/>
-          </w:rPr>
-          <m:t>normal(</m:t>
-        </m:r>
-        <m:sSub>
-          <m:sSubPr>
-            <m:ctrlPr>
-              <w:rPr>
-                <w:rFonts w:ascii="Cambria Math" w:eastAsiaTheme="minorEastAsia" w:hAnsi="Cambria Math"/>
               </w:rPr>
             </m:ctrlPr>
           </m:sSubPr>
@@ -4110,310 +3732,915 @@
                 <m:sty m:val="p"/>
               </m:rPr>
               <w:rPr>
-                <w:rFonts w:ascii="Cambria Math" w:eastAsiaTheme="minorEastAsia" w:hAnsi="Cambria Math"/>
-              </w:rPr>
-              <m:t>τ</m:t>
+                <w:rFonts w:ascii="Cambria Math" w:hAnsi="Cambria Math" w:cs="Arial"/>
+                <w:color w:val="222222"/>
+                <w:sz w:val="21"/>
+                <w:szCs w:val="21"/>
+                <w:shd w:val="clear" w:color="auto" w:fill="FFFFFF"/>
+              </w:rPr>
+              <m:t>Σ</m:t>
             </m:r>
           </m:e>
           <m:sub>
             <m:r>
               <w:rPr>
-                <w:rFonts w:ascii="Cambria Math" w:eastAsiaTheme="minorEastAsia" w:hAnsi="Cambria Math"/>
-              </w:rPr>
-              <m:t>m</m:t>
+                <w:rFonts w:ascii="Cambria Math" w:hAnsi="Cambria Math"/>
+              </w:rPr>
+              <m:t>i,j</m:t>
             </m:r>
           </m:sub>
         </m:sSub>
+      </m:oMath>
+      <w:r>
+        <w:rPr>
+          <w:rFonts w:eastAsiaTheme="minorEastAsia"/>
+        </w:rPr>
+        <w:t xml:space="preserve"> </w:t>
+      </w:r>
+      <w:r>
+        <w:rPr>
+          <w:rFonts w:eastAsiaTheme="minorEastAsia"/>
+        </w:rPr>
+        <w:t xml:space="preserve">between CUs </w:t>
+      </w:r>
+      <w:proofErr w:type="spellStart"/>
+      <w:r>
+        <w:rPr>
+          <w:rFonts w:eastAsiaTheme="minorEastAsia"/>
+          <w:i/>
+        </w:rPr>
+        <w:t>i</w:t>
+      </w:r>
+      <w:proofErr w:type="spellEnd"/>
+      <w:r>
+        <w:rPr>
+          <w:rFonts w:eastAsiaTheme="minorEastAsia"/>
+        </w:rPr>
+        <w:t xml:space="preserve"> </w:t>
+      </w:r>
+      <w:r>
+        <w:rPr>
+          <w:rFonts w:eastAsiaTheme="minorEastAsia"/>
+        </w:rPr>
+        <w:t>through</w:t>
+      </w:r>
+      <w:r>
+        <w:rPr>
+          <w:rFonts w:eastAsiaTheme="minorEastAsia"/>
+        </w:rPr>
+        <w:t xml:space="preserve"> </w:t>
+      </w:r>
+      <w:r>
+        <w:rPr>
+          <w:rFonts w:eastAsiaTheme="minorEastAsia"/>
+          <w:i/>
+        </w:rPr>
+        <w:t>j</w:t>
+      </w:r>
+      <w:r>
+        <w:rPr>
+          <w:rFonts w:eastAsiaTheme="minorEastAsia"/>
+        </w:rPr>
+        <w:t xml:space="preserve">. </w:t>
+      </w:r>
+      <w:r>
+        <w:rPr>
+          <w:rFonts w:eastAsiaTheme="minorEastAsia"/>
+        </w:rPr>
+        <w:t xml:space="preserve">We assigned </w:t>
+      </w:r>
+      <m:oMath>
+        <m:r>
+          <w:rPr>
+            <w:rFonts w:ascii="Cambria Math" w:hAnsi="Cambria Math"/>
+          </w:rPr>
+          <m:t>τ</m:t>
+        </m:r>
+      </m:oMath>
+      <w:r>
+        <w:rPr>
+          <w:rFonts w:eastAsiaTheme="minorEastAsia"/>
+        </w:rPr>
+        <w:t xml:space="preserve"> a value of 0.2 for CUs modeled with a Ricker relationship, consistent with evidence of weak autocorrelation in the residuals </w:t>
+      </w:r>
+      <w:r>
+        <w:rPr>
+          <w:rFonts w:eastAsiaTheme="minorEastAsia"/>
+        </w:rPr>
+        <w:t xml:space="preserve">of </w:t>
+      </w:r>
+      <w:r>
+        <w:rPr>
+          <w:rFonts w:eastAsiaTheme="minorEastAsia"/>
+        </w:rPr>
+        <w:t xml:space="preserve">these models. </w:t>
+      </w:r>
+    </w:p>
+    <w:p>
+      <w:pPr>
+        <w:ind w:firstLine="720"/>
+      </w:pPr>
+      <w:r>
+        <w:t>To adequately represent the framework used to manage Fraser River sockeye salmon w</w:t>
+      </w:r>
+      <w:commentRangeStart w:id="1"/>
+      <w:r>
+        <w:t>e modeled four sequential sources of mortality</w:t>
+      </w:r>
+      <w:commentRangeEnd w:id="1"/>
+      <w:r>
+        <w:rPr>
+          <w:rStyle w:val="CommentReference"/>
+        </w:rPr>
+        <w:commentReference w:id="1"/>
+      </w:r>
+      <w:r>
+        <w:t xml:space="preserve">: </w:t>
+      </w:r>
+      <w:r>
+        <w:t xml:space="preserve">American fisheries, Canadian mixed-stock fisheries, </w:t>
+      </w:r>
+      <w:proofErr w:type="spellStart"/>
+      <w:r>
+        <w:t>en</w:t>
+      </w:r>
+      <w:proofErr w:type="spellEnd"/>
+      <w:r>
+        <w:t xml:space="preserve"> route mortality</w:t>
+      </w:r>
+      <w:r>
+        <w:t xml:space="preserve"> during freshwater migration</w:t>
+      </w:r>
+      <w:r>
+        <w:t xml:space="preserve">, and </w:t>
+      </w:r>
+      <w:r>
+        <w:t xml:space="preserve">terminal </w:t>
+      </w:r>
+      <w:r>
+        <w:t xml:space="preserve">Canadian single-stock fisheries. </w:t>
+      </w:r>
+      <w:r>
+        <w:t>Total allowable catches</w:t>
+      </w:r>
+      <w:r>
+        <w:t xml:space="preserve"> in</w:t>
+      </w:r>
+      <w:r>
+        <w:t xml:space="preserve"> both American and</w:t>
+      </w:r>
+      <w:r>
+        <w:t xml:space="preserve"> Canadian fisheries were </w:t>
+      </w:r>
+      <w:r>
+        <w:t>calculated using</w:t>
+      </w:r>
+      <w:r>
+        <w:t xml:space="preserve"> a harvest control rule (HCR) that replicates the Total Allowable Mortality framework currently </w:t>
+      </w:r>
+      <w:r>
+        <w:t>in use</w:t>
+      </w:r>
+      <w:r>
+        <w:t xml:space="preserve"> (REF)</w:t>
+      </w:r>
+      <w:r>
+        <w:t>. Br</w:t>
+      </w:r>
+      <w:r>
+        <w:t>oadly speaking, this HCR</w:t>
+      </w:r>
+      <w:r>
+        <w:t xml:space="preserve"> </w:t>
+      </w:r>
+      <w:r>
+        <w:t xml:space="preserve">uses </w:t>
+      </w:r>
+      <w:r>
+        <w:t>in-</w:t>
+      </w:r>
+      <w:r>
+        <w:t xml:space="preserve">season </w:t>
+      </w:r>
+      <w:r>
+        <w:t>estimates</w:t>
+      </w:r>
+      <w:r>
+        <w:t xml:space="preserve"> of recruitment </w:t>
+      </w:r>
+      <w:r>
+        <w:t xml:space="preserve">derived from test fisheries </w:t>
+      </w:r>
+      <w:r>
+        <w:t xml:space="preserve">to adjust target exploitation rates </w:t>
+      </w:r>
+      <w:r>
+        <w:t>and</w:t>
+      </w:r>
+      <w:r>
+        <w:t xml:space="preserve"> meet</w:t>
+      </w:r>
+      <w:r>
+        <w:t xml:space="preserve"> escapement goals</w:t>
+      </w:r>
+      <w:r>
+        <w:t xml:space="preserve"> specific to each management unit (MU)</w:t>
+      </w:r>
+      <w:r>
+        <w:t xml:space="preserve">. </w:t>
+      </w:r>
+      <w:r>
+        <w:t>If</w:t>
+      </w:r>
+      <w:r>
+        <w:t xml:space="preserve"> in-season recruitment </w:t>
+      </w:r>
+      <w:r>
+        <w:t xml:space="preserve">estimates </w:t>
+      </w:r>
+      <w:r>
+        <w:t xml:space="preserve">exceed </w:t>
+      </w:r>
+      <w:r>
+        <w:t>escapement goals</w:t>
+      </w:r>
+      <w:r>
+        <w:t>, the HCR switches to a fixed</w:t>
+      </w:r>
+      <w:r>
+        <w:t xml:space="preserve"> maximum</w:t>
+      </w:r>
+      <w:r>
+        <w:t xml:space="preserve"> target mortality rate.</w:t>
+      </w:r>
+      <w:r>
+        <w:t xml:space="preserve"> Escapement goals </w:t>
+      </w:r>
+      <w:r>
+        <w:t xml:space="preserve">vary </w:t>
+      </w:r>
+      <w:r>
+        <w:t>among years due to the cycles present in several CUs</w:t>
+      </w:r>
+      <w:r>
+        <w:t xml:space="preserve"> and</w:t>
+      </w:r>
+      <w:r>
+        <w:t xml:space="preserve"> are typically adjusted downwards to account for mortality during upstream migration.</w:t>
+      </w:r>
+      <w:r>
+        <w:t xml:space="preserve"> </w:t>
+      </w:r>
+      <w:commentRangeStart w:id="2"/>
+      <w:r>
+        <w:t>Deta</w:t>
+      </w:r>
+      <w:r>
+        <w:t xml:space="preserve">ils of the harvest control rule, </w:t>
+      </w:r>
+      <w:r>
+        <w:t>mortality calculations</w:t>
+      </w:r>
+      <w:r>
+        <w:t>, and parameter specifications</w:t>
+      </w:r>
+      <w:r>
+        <w:t xml:space="preserve"> </w:t>
+      </w:r>
+      <w:r>
+        <w:t>are described in Appendix 1.</w:t>
+      </w:r>
+      <w:commentRangeEnd w:id="2"/>
+      <w:r>
+        <w:rPr>
+          <w:rStyle w:val="CommentReference"/>
+        </w:rPr>
+        <w:commentReference w:id="2"/>
+      </w:r>
+    </w:p>
+    <w:p>
+      <w:pPr>
+        <w:ind w:firstLine="720"/>
+      </w:pPr>
+    </w:p>
+    <w:p>
+      <w:pPr>
+        <w:rPr>
+          <w:i/>
+        </w:rPr>
+      </w:pPr>
+      <w:r>
+        <w:rPr>
+          <w:i/>
+        </w:rPr>
+        <w:t>Sources of uncertainty</w:t>
+      </w:r>
+    </w:p>
+    <w:p>
+      <w:r>
+        <w:lastRenderedPageBreak/>
+        <w:tab/>
+      </w:r>
+      <w:r>
+        <w:t>The</w:t>
+      </w:r>
+      <w:r>
+        <w:t xml:space="preserve"> principal driver of</w:t>
+      </w:r>
+      <w:r>
+        <w:t xml:space="preserve"> variability</w:t>
+      </w:r>
+      <w:r>
+        <w:t xml:space="preserve"> in aggregate abundance with</w:t>
+      </w:r>
+      <w:r>
+        <w:t xml:space="preserve">in the model </w:t>
+      </w:r>
+      <w:r>
+        <w:t>are</w:t>
+      </w:r>
+      <w:r>
+        <w:t xml:space="preserve"> deviations from CU-specific stock-recruitment relationship</w:t>
+      </w:r>
+      <w:r>
+        <w:t>s</w:t>
+      </w:r>
+      <w:r>
+        <w:t xml:space="preserve"> (</w:t>
+      </w:r>
+      <w:r>
+        <w:rPr>
+          <w:i/>
+        </w:rPr>
+        <w:t>w</w:t>
+      </w:r>
+      <w:r>
+        <w:t xml:space="preserve"> in Eq. </w:t>
+      </w:r>
+      <w:r>
+        <w:rPr>
+          <w:highlight w:val="yellow"/>
+        </w:rPr>
+        <w:t>X</w:t>
+      </w:r>
+      <w:r>
+        <w:t xml:space="preserve">). </w:t>
+      </w:r>
+      <w:r>
+        <w:t xml:space="preserve">To explore the </w:t>
+      </w:r>
+      <w:r>
+        <w:t xml:space="preserve">consequences of </w:t>
+      </w:r>
+      <w:r>
+        <w:t xml:space="preserve">greater </w:t>
+      </w:r>
+      <w:r>
+        <w:t xml:space="preserve">aggregate variability on </w:t>
+      </w:r>
+      <w:r>
+        <w:t>recruitment potential,</w:t>
+      </w:r>
+      <w:r>
+        <w:t xml:space="preserve"> </w:t>
+      </w:r>
+      <w:r>
+        <w:t xml:space="preserve">we manipulated </w:t>
+      </w:r>
+      <w:r>
+        <w:t>the strength of recruitment deviations</w:t>
+      </w:r>
+      <w:r>
+        <w:t xml:space="preserve"> via changes in </w:t>
+      </w:r>
+      <m:oMath>
+        <m:r>
+          <w:rPr>
+            <w:rFonts w:ascii="Cambria Math" w:hAnsi="Cambria Math"/>
+          </w:rPr>
+          <m:t>σ</m:t>
+        </m:r>
+      </m:oMath>
+      <w:r>
+        <w:t xml:space="preserve"> or </w:t>
+      </w:r>
+      <m:oMath>
+        <m:r>
+          <w:rPr>
+            <w:rFonts w:ascii="Cambria Math" w:hAnsi="Cambria Math"/>
+          </w:rPr>
+          <m:t>ρ</m:t>
+        </m:r>
+      </m:oMath>
+      <w:r>
+        <w:rPr>
+          <w:rFonts w:eastAsiaTheme="minorEastAsia"/>
+        </w:rPr>
+        <w:t xml:space="preserve">, resulting in nine operating models defined by unique variance-covariance matrices </w:t>
+      </w:r>
+      <m:oMath>
         <m:r>
           <m:rPr>
             <m:sty m:val="p"/>
           </m:rPr>
           <w:rPr>
-            <w:rFonts w:ascii="Cambria Math" w:eastAsiaTheme="minorEastAsia" w:hAnsi="Cambria Math"/>
+            <w:rFonts w:ascii="Cambria Math" w:hAnsi="Cambria Math" w:cs="Arial"/>
+            <w:color w:val="222222"/>
+            <w:shd w:val="clear" w:color="auto" w:fill="FFFFFF"/>
           </w:rPr>
-          <m:t>, 0.15</m:t>
-        </m:r>
-        <m:r>
-          <w:rPr>
-            <w:rFonts w:ascii="Cambria Math" w:eastAsiaTheme="minorEastAsia" w:hAnsi="Cambria Math"/>
-          </w:rPr>
-          <m:t>)</m:t>
+          <m:t>Σ</m:t>
         </m:r>
       </m:oMath>
+      <w:r>
+        <w:rPr>
+          <w:rFonts w:eastAsiaTheme="minorEastAsia"/>
+          <w:bCs/>
+          <w:color w:val="222222"/>
+          <w:shd w:val="clear" w:color="auto" w:fill="FFFFFF"/>
+        </w:rPr>
+        <w:t xml:space="preserve"> (Table 1)</w:t>
+      </w:r>
+      <w:r>
+        <w:rPr>
+          <w:rFonts w:eastAsiaTheme="minorEastAsia"/>
+        </w:rPr>
+        <w:t xml:space="preserve">. Each operating model represents a unique component variability and synchrony “treatment”. </w:t>
+      </w:r>
+      <w:r>
+        <w:t xml:space="preserve">We introduced additional stochasticity into the model via </w:t>
+      </w:r>
+      <w:proofErr w:type="spellStart"/>
+      <w:r>
+        <w:t>interannual</w:t>
+      </w:r>
+      <w:proofErr w:type="spellEnd"/>
+      <w:r>
+        <w:t xml:space="preserve"> </w:t>
+      </w:r>
+      <w:r>
+        <w:t xml:space="preserve">variation in age at maturity (lognormal), </w:t>
+      </w:r>
+      <w:r>
+        <w:t>in-season abundance error</w:t>
+      </w:r>
+      <w:r>
+        <w:t xml:space="preserve">, </w:t>
+      </w:r>
+      <w:proofErr w:type="spellStart"/>
+      <w:r>
+        <w:t>en</w:t>
+      </w:r>
+      <w:proofErr w:type="spellEnd"/>
+      <w:r>
+        <w:t xml:space="preserve"> route mortality, </w:t>
+      </w:r>
+      <w:r>
+        <w:t>and outcome uncertainty (</w:t>
+      </w:r>
+      <w:r>
+        <w:t>Table 2</w:t>
+      </w:r>
+      <w:r>
+        <w:t xml:space="preserve">). Although the parameters for these variables did not change across the tested operating models, we increased and decreased each in a series of sensitivity analyses to ensure </w:t>
+      </w:r>
+      <w:r>
+        <w:t xml:space="preserve">that </w:t>
+      </w:r>
+      <w:r>
+        <w:t>our resu</w:t>
+      </w:r>
+      <w:r>
+        <w:t>lts were robust to assumptions</w:t>
+      </w:r>
+      <w:r>
+        <w:t>.</w:t>
+      </w:r>
+      <w:r>
+        <w:t xml:space="preserve"> Details of how each process was parameterized, as well as the results of the sensitivity analyses, are provided in the online supplement.</w:t>
+      </w:r>
+    </w:p>
+    <w:p/>
+    <w:p>
+      <w:pPr>
+        <w:rPr>
+          <w:i/>
+        </w:rPr>
+      </w:pPr>
+      <w:r>
+        <w:rPr>
+          <w:i/>
+        </w:rPr>
+        <w:t>Evaluating model performance</w:t>
+      </w:r>
     </w:p>
     <w:p>
-      <w:proofErr w:type="gramStart"/>
-      <w:r>
-        <w:t>w</w:t>
-      </w:r>
-      <w:r>
-        <w:t>here</w:t>
-      </w:r>
-      <w:proofErr w:type="gramEnd"/>
-      <w:r>
+      <w:pPr>
+        <w:rPr>
+          <w:rFonts w:ascii="Calibri" w:hAnsi="Calibri"/>
+        </w:rPr>
+      </w:pPr>
+      <w:r>
+        <w:rPr>
+          <w:i/>
+        </w:rPr>
+        <w:tab/>
+      </w:r>
+      <w:r>
+        <w:t xml:space="preserve">We first confirmed that each operating model produced the </w:t>
+      </w:r>
+      <w:r>
+        <w:t>predicted</w:t>
+      </w:r>
+      <w:r>
+        <w:t xml:space="preserve"> changes in CV</w:t>
+      </w:r>
+      <w:r>
+        <w:rPr>
+          <w:vertAlign w:val="subscript"/>
+        </w:rPr>
+        <w:t>C</w:t>
+      </w:r>
+      <w:r>
+        <w:t>,</w:t>
+      </w:r>
+      <w:r>
+        <w:rPr>
+          <w:vertAlign w:val="subscript"/>
+        </w:rPr>
         <w:t xml:space="preserve"> </w:t>
       </w:r>
-      <m:oMath>
-        <m:acc>
-          <m:accPr>
-            <m:ctrlPr>
-              <w:rPr>
-                <w:rFonts w:ascii="Cambria Math" w:hAnsi="Cambria Math"/>
-                <w:i/>
-              </w:rPr>
-            </m:ctrlPr>
-          </m:accPr>
-          <m:e>
-            <m:r>
-              <w:rPr>
-                <w:rFonts w:ascii="Cambria Math" w:hAnsi="Cambria Math"/>
-              </w:rPr>
-              <m:t>R</m:t>
-            </m:r>
-          </m:e>
-        </m:acc>
-      </m:oMath>
-      <w:r>
-        <w:t xml:space="preserve"> is the forecasted abundance of recruits from </w:t>
-      </w:r>
-      <w:r>
-        <w:t>MU</w:t>
-      </w:r>
-      <w:r>
+      <w:r>
+        <w:rPr>
+          <w:rFonts w:ascii="Calibri" w:hAnsi="Calibri"/>
+        </w:rPr>
+        <w:t>φ and CV</w:t>
+      </w:r>
+      <w:r>
+        <w:rPr>
+          <w:rFonts w:ascii="Calibri" w:hAnsi="Calibri"/>
+          <w:vertAlign w:val="subscript"/>
+        </w:rPr>
+        <w:t>A</w:t>
+      </w:r>
+      <w:r>
+        <w:rPr>
+          <w:rFonts w:ascii="Calibri" w:hAnsi="Calibri"/>
+        </w:rPr>
+        <w:t xml:space="preserve">. We then used </w:t>
+      </w:r>
+      <w:r>
+        <w:rPr>
+          <w:rFonts w:ascii="Calibri" w:hAnsi="Calibri"/>
+        </w:rPr>
+        <w:t>a suite of</w:t>
+      </w:r>
+      <w:r>
+        <w:rPr>
+          <w:rFonts w:ascii="Calibri" w:hAnsi="Calibri"/>
+        </w:rPr>
+        <w:t xml:space="preserve"> performance </w:t>
+      </w:r>
+      <w:r>
+        <w:rPr>
+          <w:rFonts w:ascii="Calibri" w:hAnsi="Calibri"/>
+        </w:rPr>
+        <w:t>measures</w:t>
+      </w:r>
+      <w:r>
+        <w:rPr>
+          <w:rFonts w:ascii="Calibri" w:hAnsi="Calibri"/>
+        </w:rPr>
+        <w:t xml:space="preserve"> (PMs)</w:t>
+      </w:r>
+      <w:r>
+        <w:rPr>
+          <w:rFonts w:ascii="Calibri" w:hAnsi="Calibri"/>
+        </w:rPr>
         <w:t xml:space="preserve"> </w:t>
       </w:r>
       <w:r>
         <w:rPr>
+          <w:rFonts w:ascii="Calibri" w:hAnsi="Calibri"/>
+        </w:rPr>
+        <w:t xml:space="preserve">to assess how changes in </w:t>
+      </w:r>
+      <w:r>
+        <w:rPr>
+          <w:rFonts w:ascii="Calibri" w:hAnsi="Calibri"/>
+        </w:rPr>
+        <w:t>each metric</w:t>
+      </w:r>
+      <w:r>
+        <w:rPr>
+          <w:rFonts w:ascii="Calibri" w:hAnsi="Calibri"/>
+        </w:rPr>
+        <w:t xml:space="preserve"> altered the likelihood of achieving different management objectives. </w:t>
+      </w:r>
+      <w:r>
+        <w:rPr>
+          <w:rFonts w:ascii="Calibri" w:hAnsi="Calibri"/>
+        </w:rPr>
+        <w:t xml:space="preserve">Two PMs are driven solely by abundance. </w:t>
+      </w:r>
+      <w:r>
+        <w:rPr>
+          <w:rFonts w:ascii="Calibri" w:hAnsi="Calibri"/>
+        </w:rPr>
+        <w:t>Me</w:t>
+      </w:r>
+      <w:r>
+        <w:rPr>
+          <w:rFonts w:ascii="Calibri" w:hAnsi="Calibri"/>
+        </w:rPr>
+        <w:t>dian</w:t>
+      </w:r>
+      <w:r>
+        <w:rPr>
+          <w:rFonts w:ascii="Calibri" w:hAnsi="Calibri"/>
+        </w:rPr>
+        <w:t xml:space="preserve"> recruit abundance represents the</w:t>
+      </w:r>
+      <w:r>
+        <w:rPr>
+          <w:rFonts w:ascii="Calibri" w:hAnsi="Calibri"/>
+        </w:rPr>
+        <w:t xml:space="preserve"> temporal mean </w:t>
+      </w:r>
+      <w:r>
+        <w:rPr>
+          <w:rFonts w:ascii="Calibri" w:hAnsi="Calibri"/>
+        </w:rPr>
+        <w:t xml:space="preserve">number of individuals (at the aggregate level, i.e. summed across CUs) that are available to harvest or escape to spawning grounds each year. </w:t>
+      </w:r>
+      <w:r>
+        <w:rPr>
+          <w:rFonts w:ascii="Calibri" w:hAnsi="Calibri"/>
+        </w:rPr>
+        <w:t>The second abundance PM, median</w:t>
+      </w:r>
+      <w:r>
+        <w:rPr>
+          <w:rFonts w:ascii="Calibri" w:hAnsi="Calibri"/>
+        </w:rPr>
+        <w:t xml:space="preserve"> catch</w:t>
+      </w:r>
+      <w:r>
+        <w:rPr>
+          <w:rFonts w:ascii="Calibri" w:hAnsi="Calibri"/>
+        </w:rPr>
+        <w:t>,</w:t>
+      </w:r>
+      <w:r>
+        <w:rPr>
+          <w:rFonts w:ascii="Calibri" w:hAnsi="Calibri"/>
+        </w:rPr>
+        <w:t xml:space="preserve"> represents the number of individuals captured in the mixed stock fishery. As a result, </w:t>
+      </w:r>
+      <w:r>
+        <w:rPr>
+          <w:rFonts w:ascii="Calibri" w:hAnsi="Calibri"/>
+        </w:rPr>
+        <w:t>median</w:t>
+      </w:r>
+      <w:r>
+        <w:rPr>
+          <w:rFonts w:ascii="Calibri" w:hAnsi="Calibri"/>
+        </w:rPr>
+        <w:t xml:space="preserve"> cat</w:t>
+      </w:r>
+      <w:bookmarkStart w:id="3" w:name="_GoBack"/>
+      <w:bookmarkEnd w:id="3"/>
+      <w:r>
+        <w:rPr>
+          <w:rFonts w:ascii="Calibri" w:hAnsi="Calibri"/>
+        </w:rPr>
+        <w:t>ch</w:t>
+      </w:r>
+      <w:r>
+        <w:rPr>
+          <w:rFonts w:ascii="Calibri" w:hAnsi="Calibri"/>
+        </w:rPr>
+        <w:t xml:space="preserve"> integrates the effects of additional uncertainty (e.g. forecast, implementation)</w:t>
+      </w:r>
+      <w:r>
+        <w:rPr>
+          <w:rFonts w:ascii="Calibri" w:hAnsi="Calibri"/>
+        </w:rPr>
+        <w:t xml:space="preserve"> relative to </w:t>
+      </w:r>
+      <w:r>
+        <w:rPr>
+          <w:rFonts w:ascii="Calibri" w:hAnsi="Calibri"/>
+        </w:rPr>
+        <w:t>recruit</w:t>
+      </w:r>
+      <w:r>
+        <w:rPr>
+          <w:rFonts w:ascii="Calibri" w:hAnsi="Calibri"/>
+        </w:rPr>
+        <w:t xml:space="preserve"> abundance</w:t>
+      </w:r>
+      <w:r>
+        <w:rPr>
+          <w:rFonts w:ascii="Calibri" w:hAnsi="Calibri"/>
+        </w:rPr>
+        <w:t xml:space="preserve"> and </w:t>
+      </w:r>
+      <w:r>
+        <w:rPr>
+          <w:rFonts w:ascii="Calibri" w:hAnsi="Calibri"/>
+        </w:rPr>
+        <w:t>provides</w:t>
+      </w:r>
+      <w:r>
+        <w:rPr>
+          <w:rFonts w:ascii="Calibri" w:hAnsi="Calibri"/>
+        </w:rPr>
+        <w:t xml:space="preserve"> a proxy for socio-economic </w:t>
+      </w:r>
+      <w:r>
+        <w:rPr>
+          <w:rFonts w:ascii="Calibri" w:hAnsi="Calibri"/>
+        </w:rPr>
+        <w:t>factors that may influence fisheries management decisions.</w:t>
+      </w:r>
+      <w:r>
+        <w:rPr>
+          <w:rFonts w:ascii="Calibri" w:hAnsi="Calibri"/>
+        </w:rPr>
+        <w:t xml:space="preserve"> </w:t>
+      </w:r>
+      <w:r>
+        <w:rPr>
+          <w:rFonts w:ascii="Calibri" w:hAnsi="Calibri"/>
+        </w:rPr>
+        <w:t>The last two PMs in</w:t>
+      </w:r>
+      <w:r>
+        <w:rPr>
+          <w:rFonts w:ascii="Calibri" w:hAnsi="Calibri"/>
+        </w:rPr>
+        <w:t>corporate biological benchmarks</w:t>
+      </w:r>
+      <w:r>
+        <w:rPr>
+          <w:rFonts w:ascii="Calibri" w:hAnsi="Calibri"/>
+        </w:rPr>
+        <w:t xml:space="preserve"> based on stock-recruit analyses</w:t>
+      </w:r>
+      <w:r>
+        <w:rPr>
+          <w:rFonts w:ascii="Calibri" w:hAnsi="Calibri"/>
+        </w:rPr>
+        <w:t>, providing</w:t>
+      </w:r>
+      <w:r>
+        <w:rPr>
+          <w:rFonts w:ascii="Calibri" w:hAnsi="Calibri"/>
+        </w:rPr>
+        <w:t xml:space="preserve"> a more nuanced estimate of</w:t>
+      </w:r>
+      <w:r>
+        <w:rPr>
+          <w:rFonts w:ascii="Calibri" w:hAnsi="Calibri"/>
+        </w:rPr>
+        <w:t xml:space="preserve"> population</w:t>
+      </w:r>
+      <w:r>
+        <w:rPr>
+          <w:rFonts w:ascii="Calibri" w:hAnsi="Calibri"/>
+        </w:rPr>
+        <w:t xml:space="preserve"> status than absolute abundance. The</w:t>
+      </w:r>
+      <w:r>
+        <w:rPr>
+          <w:rFonts w:ascii="Calibri" w:hAnsi="Calibri"/>
+        </w:rPr>
+        <w:t xml:space="preserve"> first is the</w:t>
+      </w:r>
+      <w:r>
+        <w:rPr>
+          <w:rFonts w:ascii="Calibri" w:hAnsi="Calibri"/>
+        </w:rPr>
+        <w:t xml:space="preserve"> proportion of years the aggregate was </w:t>
+      </w:r>
+      <w:r>
+        <w:rPr>
+          <w:rFonts w:ascii="Calibri" w:hAnsi="Calibri"/>
+        </w:rPr>
+        <w:t xml:space="preserve">above </w:t>
+      </w:r>
+      <w:r>
+        <w:rPr>
+          <w:rFonts w:ascii="Calibri" w:hAnsi="Calibri"/>
+        </w:rPr>
+        <w:t>its</w:t>
+      </w:r>
+      <w:r>
+        <w:rPr>
+          <w:rFonts w:ascii="Calibri" w:hAnsi="Calibri"/>
+        </w:rPr>
+        <w:t xml:space="preserve"> lower benchmark</w:t>
+      </w:r>
+      <w:r>
+        <w:rPr>
+          <w:rFonts w:ascii="Calibri" w:hAnsi="Calibri"/>
+        </w:rPr>
+        <w:t xml:space="preserve"> (∑</w:t>
+      </w:r>
+      <w:proofErr w:type="spellStart"/>
+      <w:r>
+        <w:rPr>
           <w:i/>
         </w:rPr>
-        <w:t>m</w:t>
-      </w:r>
+        <w:t>S</w:t>
+      </w:r>
+      <w:r>
+        <w:rPr>
+          <w:vertAlign w:val="subscript"/>
+        </w:rPr>
+        <w:t>Gen</w:t>
+      </w:r>
+      <w:proofErr w:type="spellEnd"/>
+      <w:r>
+        <w:rPr>
+          <w:vertAlign w:val="subscript"/>
+        </w:rPr>
+        <w:t>, k</w:t>
+      </w:r>
+      <w:r>
+        <w:t>)</w:t>
+      </w:r>
+      <w:r>
+        <w:rPr>
+          <w:rFonts w:ascii="Calibri" w:hAnsi="Calibri"/>
+        </w:rPr>
+        <w:t xml:space="preserve">, while the second is the proportion of CUs within the aggregate that were above their individual </w:t>
+      </w:r>
+      <w:r>
+        <w:rPr>
+          <w:rFonts w:ascii="Calibri" w:hAnsi="Calibri"/>
+        </w:rPr>
+        <w:t xml:space="preserve">lower </w:t>
+      </w:r>
+      <w:r>
+        <w:rPr>
+          <w:rFonts w:ascii="Calibri" w:hAnsi="Calibri"/>
+        </w:rPr>
+        <w:t>benchmarks</w:t>
+      </w:r>
+      <w:r>
+        <w:rPr>
+          <w:rFonts w:ascii="Calibri" w:hAnsi="Calibri"/>
+        </w:rPr>
+        <w:t xml:space="preserve"> (</w:t>
+      </w:r>
+      <w:proofErr w:type="spellStart"/>
       <w:r>
         <w:rPr>
           <w:i/>
         </w:rPr>
+        <w:t>S</w:t>
+      </w:r>
+      <w:r>
+        <w:rPr>
+          <w:vertAlign w:val="subscript"/>
+        </w:rPr>
+        <w:t>Gen</w:t>
+      </w:r>
+      <w:proofErr w:type="spellEnd"/>
+      <w:r>
+        <w:rPr>
+          <w:vertAlign w:val="subscript"/>
+        </w:rPr>
+        <w:t>, k</w:t>
+      </w:r>
+      <w:r>
+        <w:t>)</w:t>
+      </w:r>
+      <w:r>
+        <w:rPr>
+          <w:rFonts w:ascii="Calibri" w:hAnsi="Calibri"/>
+        </w:rPr>
         <w:t>.</w:t>
       </w:r>
       <w:r>
         <w:rPr>
-          <w:rFonts w:eastAsiaTheme="minorEastAsia"/>
+          <w:rFonts w:ascii="Calibri" w:hAnsi="Calibri"/>
         </w:rPr>
         <w:t xml:space="preserve"> </w:t>
-      </w:r>
-      <w:r>
-        <w:rPr>
-          <w:rFonts w:eastAsiaTheme="minorEastAsia"/>
-        </w:rPr>
-        <w:t xml:space="preserve">Mean </w:t>
-      </w:r>
-      <w:r>
-        <w:t>f</w:t>
-      </w:r>
-      <w:r>
-        <w:t xml:space="preserve">orecast error </w:t>
-      </w:r>
-      <m:oMath>
-        <m:r>
-          <w:rPr>
-            <w:rFonts w:ascii="Cambria Math" w:hAnsi="Cambria Math"/>
-          </w:rPr>
-          <m:t>w</m:t>
-        </m:r>
-      </m:oMath>
-      <w:r>
-        <w:t xml:space="preserve"> </w:t>
-      </w:r>
-      <w:r>
-        <w:t>was parameterized using deviations between in-season and post-season estimates</w:t>
-      </w:r>
-      <w:r>
-        <w:t xml:space="preserve"> of salmon abundance</w:t>
-      </w:r>
-      <w:r>
-        <w:t xml:space="preserve"> from </w:t>
-      </w:r>
-      <w:r>
-        <w:rPr>
-          <w:highlight w:val="yellow"/>
-        </w:rPr>
-        <w:t>2007-2011</w:t>
-      </w:r>
-      <w:r>
-        <w:t xml:space="preserve"> </w:t>
-      </w:r>
-      <w:r>
-        <w:lastRenderedPageBreak/>
-        <w:t>(Fraser River Panel reports)</w:t>
-      </w:r>
-      <w:r>
-        <w:t>.</w:t>
-      </w:r>
-      <w:r>
-        <w:t xml:space="preserve"> </w:t>
-      </w:r>
-      <w:r>
-        <w:t>In order to produce realistic deviation</w:t>
-      </w:r>
-      <w:r>
-        <w:t>s</w:t>
-      </w:r>
-      <w:r>
-        <w:t xml:space="preserve"> in forecast error, the normal distribution was truncated at 0.</w:t>
       </w:r>
     </w:p>
     <w:p>
       <w:pPr>
-        <w:ind w:firstLine="720"/>
-      </w:pPr>
-      <w:r>
-        <w:rPr>
-          <w:rFonts w:eastAsiaTheme="minorEastAsia"/>
-        </w:rPr>
-        <w:t xml:space="preserve">We </w:t>
-      </w:r>
-      <w:r>
-        <w:t>calculate</w:t>
-      </w:r>
-      <w:r>
-        <w:t>d</w:t>
-      </w:r>
-      <w:r>
-        <w:t xml:space="preserve"> an MU-specific target harvest rate</w:t>
-      </w:r>
-      <w:r>
-        <w:t xml:space="preserve"> </w:t>
-      </w:r>
-      <w:r>
-        <w:t xml:space="preserve">(based on </w:t>
-      </w:r>
-      <m:oMath>
-        <m:acc>
-          <m:accPr>
-            <m:ctrlPr>
-              <w:rPr>
-                <w:rFonts w:ascii="Cambria Math" w:hAnsi="Cambria Math"/>
-                <w:i/>
-              </w:rPr>
-            </m:ctrlPr>
-          </m:accPr>
-          <m:e>
-            <m:r>
-              <w:rPr>
-                <w:rFonts w:ascii="Cambria Math" w:hAnsi="Cambria Math"/>
-              </w:rPr>
-              <m:t>R</m:t>
-            </m:r>
-          </m:e>
-        </m:acc>
-      </m:oMath>
-      <w:r>
-        <w:rPr>
-          <w:rFonts w:eastAsiaTheme="minorEastAsia"/>
-        </w:rPr>
-        <w:t xml:space="preserve"> relative to escapement goals)</w:t>
-      </w:r>
-      <w:r>
-        <w:t xml:space="preserve"> and</w:t>
-      </w:r>
-      <w:r>
-        <w:t xml:space="preserve"> we calculated a realized exploitation rate for each CU by adjusting </w:t>
-      </w:r>
-      <w:r>
-        <w:t>its</w:t>
-      </w:r>
-      <w:r>
-        <w:t xml:space="preserve"> target harvest rate to incorporate outcome uncertainty</w:t>
-      </w:r>
-      <w:r>
-        <w:t xml:space="preserve"> (details below)</w:t>
-      </w:r>
-      <w:r>
-        <w:t xml:space="preserve">. Outcome uncertainty is intended to </w:t>
-      </w:r>
-      <w:r>
-        <w:t xml:space="preserve">represent </w:t>
-      </w:r>
-      <w:r>
-        <w:t xml:space="preserve">processes such as underreporting, insufficient enforcement, </w:t>
-      </w:r>
-      <w:r>
-        <w:t>by-catch of non-target MUs</w:t>
-      </w:r>
-      <w:r>
-        <w:t xml:space="preserve">, </w:t>
-      </w:r>
-      <w:r>
-        <w:t>or changes in catchability</w:t>
-      </w:r>
-      <w:r>
-        <w:t>,</w:t>
-      </w:r>
-      <w:r>
-        <w:t xml:space="preserve"> </w:t>
-      </w:r>
-      <w:r>
-        <w:t>which</w:t>
-      </w:r>
-      <w:r>
-        <w:t xml:space="preserve"> </w:t>
-      </w:r>
-      <w:proofErr w:type="gramStart"/>
-      <w:r>
-        <w:t>lead</w:t>
-      </w:r>
-      <w:proofErr w:type="gramEnd"/>
-      <w:r>
-        <w:t xml:space="preserve"> to deviations between target and realized exploitation </w:t>
-      </w:r>
-      <w:commentRangeStart w:id="3"/>
-      <w:r>
-        <w:t>rates</w:t>
-      </w:r>
-      <w:commentRangeEnd w:id="3"/>
-      <w:r>
-        <w:rPr>
-          <w:rStyle w:val="CommentReference"/>
-        </w:rPr>
-        <w:commentReference w:id="3"/>
-      </w:r>
-      <w:r>
-        <w:t xml:space="preserve">. </w:t>
-      </w:r>
+        <w:rPr>
+          <w:rFonts w:ascii="Calibri" w:hAnsi="Calibri"/>
+        </w:rPr>
+      </w:pPr>
     </w:p>
     <w:p>
       <w:r>
-        <w:tab/>
-        <w:t xml:space="preserve">Biological benchmarks are commonly used to assess population status relative to a </w:t>
-      </w:r>
-      <w:r>
-        <w:t>desired</w:t>
-      </w:r>
-      <w:r>
-        <w:t xml:space="preserve"> state (REF). </w:t>
-      </w:r>
-      <w:r>
-        <w:t>In this study, w</w:t>
-      </w:r>
-      <w:r>
-        <w:t xml:space="preserve">e </w:t>
-      </w:r>
-      <w:r>
-        <w:t>calculated</w:t>
-      </w:r>
-      <w:r>
-        <w:t xml:space="preserve"> benchmarks </w:t>
-      </w:r>
-      <w:r>
-        <w:t xml:space="preserve">derived from stock-recruit relationships and </w:t>
-      </w:r>
-      <w:r>
-        <w:t>referenced</w:t>
-      </w:r>
-      <w:r>
-        <w:t xml:space="preserve"> in Canada’s Wild Salmon Policy (REF)</w:t>
-      </w:r>
-      <w:r>
-        <w:t>. The upper benchmark is the estimated spawner abundance necessary to achieve maximum sustainable yield (</w:t>
+        <w:t>Biological benchmarks are commonly used to assess population status relative to a desired state (REF). In this study, we calculated benchmarks derived from stock-recruit relationships and referenced in Canada’s Wild Salmon Policy (REF). The upper benchmark is the estimated spawner abundance necessary to achieve maximum sustainable yield (</w:t>
       </w:r>
       <w:r>
         <w:rPr>
@@ -4428,16 +4655,7 @@
         <w:t>MSY</w:t>
       </w:r>
       <w:r>
-        <w:t>)</w:t>
-      </w:r>
-      <w:r>
-        <w:t>,</w:t>
-      </w:r>
-      <w:r>
-        <w:t xml:space="preserve"> estimated </w:t>
-      </w:r>
-      <w:r>
-        <w:t xml:space="preserve">using the Lambert W function following </w:t>
+        <w:t xml:space="preserve">), estimated using the Lambert W function following </w:t>
       </w:r>
       <w:proofErr w:type="spellStart"/>
       <w:r>
@@ -4445,15 +4663,12 @@
       </w:r>
       <w:proofErr w:type="spellEnd"/>
       <w:r>
-        <w:t xml:space="preserve"> (2016)</w:t>
-      </w:r>
-      <w:r>
-        <w:t xml:space="preserve"> </w:t>
+        <w:t xml:space="preserve"> (2016) </w:t>
       </w:r>
     </w:p>
     <w:p>
       <w:r>
-        <w:t>Equation 7</w:t>
+        <w:t>Equation 8</w:t>
       </w:r>
       <w:r>
         <w:tab/>
@@ -4632,10 +4847,7 @@
         <w:ind w:firstLine="720"/>
       </w:pPr>
       <w:r>
-        <w:t xml:space="preserve">The lower benchmark is the estimated spawner abundance necessary to </w:t>
-      </w:r>
-      <w:r>
-        <w:t xml:space="preserve">recover to </w:t>
+        <w:t xml:space="preserve">The lower benchmark is the estimated spawner abundance necessary to recover to </w:t>
       </w:r>
       <w:r>
         <w:rPr>
@@ -4667,13 +4879,7 @@
       </w:r>
       <w:proofErr w:type="spellEnd"/>
       <w:r>
-        <w:t xml:space="preserve">), which was </w:t>
-      </w:r>
-      <w:r>
-        <w:t>solved numerically according to the following equation (Holt et al. 2009)</w:t>
-      </w:r>
-      <w:r>
-        <w:t xml:space="preserve"> </w:t>
+        <w:t xml:space="preserve">), which was solved numerically according to the following equation (Holt et al. 2009) </w:t>
       </w:r>
       <w:r>
         <w:tab/>
@@ -4687,7 +4893,8 @@
     </w:p>
     <w:p>
       <w:r>
-        <w:t>Equation 8</w:t>
+        <w:lastRenderedPageBreak/>
+        <w:t>Equation 9</w:t>
       </w:r>
       <w:r>
         <w:tab/>
@@ -4898,19 +5105,7 @@
         <w:t>MSY</w:t>
       </w:r>
       <w:r>
-        <w:t xml:space="preserve"> is intended to </w:t>
-      </w:r>
-      <w:r>
-        <w:t>represent an abundance at which a CU can sustain harvest and provide its full</w:t>
-      </w:r>
-      <w:r>
-        <w:t xml:space="preserve"> suite of ecosystem service</w:t>
-      </w:r>
-      <w:r>
-        <w:t>s</w:t>
-      </w:r>
-      <w:r>
-        <w:t xml:space="preserve"> indefinitely. </w:t>
+        <w:t xml:space="preserve"> is intended to represent an abundance at which a CU can sustain harvest and provide its full suite of ecosystem services indefinitely. </w:t>
       </w:r>
       <w:proofErr w:type="spellStart"/>
       <w:r>
@@ -4924,37 +5119,7 @@
       </w:r>
       <w:proofErr w:type="spellEnd"/>
       <w:r>
-        <w:t xml:space="preserve"> </w:t>
-      </w:r>
-      <w:r>
-        <w:t>is</w:t>
-      </w:r>
-      <w:r>
-        <w:t xml:space="preserve"> intended to</w:t>
-      </w:r>
-      <w:r>
-        <w:t xml:space="preserve"> </w:t>
-      </w:r>
-      <w:r>
-        <w:t xml:space="preserve">be </w:t>
-      </w:r>
-      <w:r>
-        <w:t>precautionary</w:t>
-      </w:r>
-      <w:r>
-        <w:t xml:space="preserve"> lower benchmark. Therefore, it represents abundance at which a CU is at</w:t>
-      </w:r>
-      <w:r>
-        <w:t xml:space="preserve"> </w:t>
-      </w:r>
-      <w:r>
-        <w:t xml:space="preserve">increased risk of extirpation, which can be </w:t>
-      </w:r>
-      <w:r>
-        <w:t>exacerbated by additional mortality introduced by harvest</w:t>
-      </w:r>
-      <w:r>
-        <w:t xml:space="preserve">; however </w:t>
+        <w:t xml:space="preserve"> is intended to be precautionary lower benchmark. Therefore, it represents an abundance at which a CU is at increased risk of extirpation, particularly if additional mortality is introduced by harvest; however </w:t>
       </w:r>
       <w:proofErr w:type="spellStart"/>
       <w:r>
@@ -4968,33 +5133,7 @@
       </w:r>
       <w:proofErr w:type="spellEnd"/>
       <w:r>
-        <w:t xml:space="preserve"> </w:t>
-      </w:r>
-      <w:r>
-        <w:t xml:space="preserve">is typically greater than the abundance which </w:t>
-      </w:r>
-      <w:r>
-        <w:t>would trigger</w:t>
-      </w:r>
-      <w:r>
-        <w:t xml:space="preserve"> protection under at-risk species legislation</w:t>
-      </w:r>
-      <w:r>
-        <w:t>. Within the Wild Salmo</w:t>
-      </w:r>
-      <w:r>
-        <w:t xml:space="preserve">n Policy framework, CUs with </w:t>
-      </w:r>
-      <w:proofErr w:type="gramStart"/>
-      <w:r>
-        <w:t xml:space="preserve">an </w:t>
-      </w:r>
-      <w:r>
-        <w:t>abundance</w:t>
-      </w:r>
-      <w:proofErr w:type="gramEnd"/>
-      <w:r>
-        <w:t xml:space="preserve"> greater than S</w:t>
+        <w:t xml:space="preserve"> is greater than the abundance that would trigger protection under at-risk species legislation. Within the Wild Salmon Policy framework, CUs with an abundance greater than S</w:t>
       </w:r>
       <w:r>
         <w:rPr>
@@ -5003,19 +5142,7 @@
         <w:t>MSY</w:t>
       </w:r>
       <w:r>
-        <w:t xml:space="preserve"> are </w:t>
-      </w:r>
-      <w:r>
-        <w:t>considered</w:t>
-      </w:r>
-      <w:r>
-        <w:t xml:space="preserve"> green status, those with abundance</w:t>
-      </w:r>
-      <w:r>
-        <w:t>s</w:t>
-      </w:r>
-      <w:r>
-        <w:t xml:space="preserve"> below S</w:t>
+        <w:t xml:space="preserve"> are considered green status, those with abundances below S</w:t>
       </w:r>
       <w:r>
         <w:rPr>
@@ -5058,702 +5185,9 @@
     <w:p>
       <w:pPr>
         <w:rPr>
-          <w:i/>
-        </w:rPr>
-      </w:pPr>
-      <w:r>
-        <w:rPr>
-          <w:i/>
-        </w:rPr>
-        <w:t>Sources of uncertainty</w:t>
-      </w:r>
-    </w:p>
-    <w:p>
-      <w:pPr>
-        <w:rPr>
-          <w:rFonts w:ascii="Calibri" w:hAnsi="Calibri"/>
-        </w:rPr>
-      </w:pPr>
-      <w:r>
-        <w:tab/>
-      </w:r>
-      <w:r>
-        <w:t>The</w:t>
-      </w:r>
-      <w:r>
-        <w:t xml:space="preserve"> principal </w:t>
-      </w:r>
-      <w:proofErr w:type="gramStart"/>
-      <w:r>
-        <w:t>driver of</w:t>
-      </w:r>
-      <w:r>
-        <w:t xml:space="preserve"> aggregate variability</w:t>
-      </w:r>
-      <w:r>
-        <w:t xml:space="preserve"> in the </w:t>
-      </w:r>
-      <w:r>
-        <w:t xml:space="preserve">simulation </w:t>
-      </w:r>
-      <w:r>
-        <w:t xml:space="preserve">model </w:t>
-      </w:r>
-      <w:r>
-        <w:t>are</w:t>
-      </w:r>
-      <w:proofErr w:type="gramEnd"/>
-      <w:r>
-        <w:t xml:space="preserve"> deviations from CU-specific stock-recruitment relationship</w:t>
-      </w:r>
-      <w:r>
-        <w:t>s</w:t>
-      </w:r>
-      <w:r>
-        <w:t xml:space="preserve"> (</w:t>
-      </w:r>
-      <w:r>
-        <w:rPr>
-          <w:i/>
-        </w:rPr>
-        <w:t>w</w:t>
-      </w:r>
-      <w:r>
-        <w:t xml:space="preserve"> in Eq. </w:t>
-      </w:r>
-      <w:r>
-        <w:rPr>
-          <w:highlight w:val="yellow"/>
-        </w:rPr>
-        <w:t>X</w:t>
-      </w:r>
-      <w:r>
-        <w:t xml:space="preserve">). </w:t>
-      </w:r>
-      <w:r>
-        <w:t xml:space="preserve">To explore the </w:t>
-      </w:r>
-      <w:r>
-        <w:t xml:space="preserve">consequences of </w:t>
-      </w:r>
-      <w:r>
-        <w:t xml:space="preserve">greater </w:t>
-      </w:r>
-      <w:r>
-        <w:t xml:space="preserve">aggregate variability on long-term </w:t>
-      </w:r>
-      <w:proofErr w:type="spellStart"/>
-      <w:r>
-        <w:t>metapopulation</w:t>
-      </w:r>
-      <w:proofErr w:type="spellEnd"/>
-      <w:r>
-        <w:t xml:space="preserve"> dynamics </w:t>
-      </w:r>
-      <w:r>
-        <w:t xml:space="preserve">we manipulated </w:t>
-      </w:r>
-      <w:r>
-        <w:t>the strength of recruitment deviations by</w:t>
-      </w:r>
-      <w:r>
-        <w:t xml:space="preserve"> increasing </w:t>
-      </w:r>
-      <w:r>
-        <w:t>CV</w:t>
-      </w:r>
-      <w:r>
-        <w:rPr>
-          <w:vertAlign w:val="subscript"/>
-        </w:rPr>
-        <w:t>C</w:t>
-      </w:r>
-      <w:r>
-        <w:t xml:space="preserve"> </w:t>
-      </w:r>
-      <w:r>
-        <w:t xml:space="preserve">or </w:t>
-      </w:r>
-      <m:oMath>
-        <m:r>
-          <w:rPr>
-            <w:rFonts w:ascii="Cambria Math" w:hAnsi="Cambria Math"/>
-          </w:rPr>
-          <m:t>φ</m:t>
-        </m:r>
-      </m:oMath>
-      <w:r>
-        <w:rPr>
-          <w:rFonts w:ascii="Calibri" w:hAnsi="Calibri"/>
-        </w:rPr>
-        <w:t xml:space="preserve"> (via changes in sigma and phi, respectively).</w:t>
-      </w:r>
-      <w:r>
-        <w:t xml:space="preserve"> </w:t>
-      </w:r>
-      <w:r>
-        <w:t>We represented each</w:t>
-      </w:r>
-      <w:r>
-        <w:t xml:space="preserve"> CV</w:t>
-      </w:r>
-      <w:r>
-        <w:rPr>
-          <w:vertAlign w:val="subscript"/>
-        </w:rPr>
-        <w:t>C</w:t>
-      </w:r>
-      <w:r>
-        <w:t xml:space="preserve"> or </w:t>
-      </w:r>
-      <w:r>
-        <w:rPr>
-          <w:rFonts w:ascii="Calibri" w:hAnsi="Calibri"/>
-        </w:rPr>
-        <w:t xml:space="preserve">φ “treatment” </w:t>
-      </w:r>
-      <w:r>
-        <w:rPr>
-          <w:rFonts w:ascii="Calibri" w:hAnsi="Calibri"/>
-        </w:rPr>
-        <w:t xml:space="preserve">with a different </w:t>
-      </w:r>
-      <w:r>
-        <w:rPr>
-          <w:rFonts w:ascii="Calibri" w:hAnsi="Calibri"/>
-        </w:rPr>
-        <w:t>operating model</w:t>
-      </w:r>
-      <w:r>
-        <w:rPr>
-          <w:rFonts w:ascii="Calibri" w:hAnsi="Calibri"/>
-        </w:rPr>
-        <w:t xml:space="preserve"> (i.e. the component of a closed-loop simulation representing a biological hypothesis (REF))</w:t>
-      </w:r>
-      <w:r>
-        <w:rPr>
-          <w:rFonts w:ascii="Calibri" w:hAnsi="Calibri"/>
-        </w:rPr>
-        <w:t>,</w:t>
-      </w:r>
-      <w:r>
-        <w:rPr>
-          <w:rFonts w:ascii="Calibri" w:hAnsi="Calibri"/>
-        </w:rPr>
-        <w:t xml:space="preserve"> </w:t>
-      </w:r>
-      <w:r>
-        <w:rPr>
-          <w:rFonts w:ascii="Calibri" w:hAnsi="Calibri"/>
-        </w:rPr>
-        <w:t xml:space="preserve">defined </w:t>
-      </w:r>
-      <w:r>
-        <w:rPr>
-          <w:rFonts w:ascii="Calibri" w:hAnsi="Calibri"/>
-        </w:rPr>
-        <w:t>by</w:t>
-      </w:r>
-      <w:r>
-        <w:rPr>
-          <w:rFonts w:ascii="Calibri" w:hAnsi="Calibri"/>
-        </w:rPr>
-        <w:t xml:space="preserve"> </w:t>
-      </w:r>
-      <w:r>
-        <w:rPr>
-          <w:rFonts w:ascii="Calibri" w:hAnsi="Calibri"/>
-        </w:rPr>
-        <w:t xml:space="preserve">a </w:t>
-      </w:r>
-      <w:r>
-        <w:rPr>
-          <w:rFonts w:ascii="Calibri" w:hAnsi="Calibri"/>
-        </w:rPr>
-        <w:t xml:space="preserve">unique variance-covariance matrix </w:t>
-      </w:r>
-    </w:p>
-    <w:p>
-      <w:pPr>
-        <w:jc w:val="center"/>
-        <w:rPr>
-          <w:rFonts w:ascii="Calibri" w:hAnsi="Calibri"/>
-        </w:rPr>
-      </w:pPr>
-      <w:r>
-        <w:rPr>
-          <w:rFonts w:ascii="Calibri" w:hAnsi="Calibri"/>
-        </w:rPr>
-        <w:t xml:space="preserve">INSERT EXAMPLE MATRIX HERE </w:t>
-      </w:r>
-    </w:p>
-    <w:p>
-      <w:r>
-        <w:t xml:space="preserve">Recruitment deviations were estimated each year by drawing from a multivariate normal distribution with mean 0 and </w:t>
-      </w:r>
-      <w:r>
-        <w:t>a standard deviation</w:t>
-      </w:r>
-      <w:r>
-        <w:t xml:space="preserve"> defined by </w:t>
-      </w:r>
-      <w:r>
-        <w:t>this</w:t>
-      </w:r>
-      <w:r>
-        <w:t xml:space="preserve"> variance-covariance matrix. </w:t>
-      </w:r>
-      <w:r>
-        <w:t xml:space="preserve">CU-specific estimates </w:t>
-      </w:r>
-      <w:r>
-        <w:lastRenderedPageBreak/>
-        <w:t>of sigma in Fraser River sockeye salmon are relatively large (mean = 0.97, range = 0.76 – 1.39). Therefore, we varied sigma between 0.75 and 1.5 across CV</w:t>
-      </w:r>
-      <w:r>
-        <w:rPr>
-          <w:vertAlign w:val="subscript"/>
-        </w:rPr>
-        <w:t>C</w:t>
-      </w:r>
-      <w:r>
-        <w:t xml:space="preserve"> treatments. To increase </w:t>
-      </w:r>
-      <w:r>
-        <w:rPr>
-          <w:rFonts w:ascii="Calibri" w:hAnsi="Calibri"/>
-        </w:rPr>
-        <w:t>φ, we varied the correlation among CUs from 0 to 1.</w:t>
-      </w:r>
-      <w:r>
-        <w:t xml:space="preserve"> </w:t>
-      </w:r>
-      <w:r>
-        <w:t>We completed a full factorial comparison to test the relative influence of independent changes</w:t>
-      </w:r>
-      <w:r>
-        <w:t xml:space="preserve"> in CV</w:t>
-      </w:r>
-      <w:r>
-        <w:rPr>
-          <w:vertAlign w:val="subscript"/>
-        </w:rPr>
-        <w:t>C</w:t>
-      </w:r>
-      <w:r>
-        <w:t xml:space="preserve"> and </w:t>
-      </w:r>
-      <w:r>
-        <w:rPr>
-          <w:rFonts w:ascii="Calibri" w:hAnsi="Calibri"/>
-        </w:rPr>
-        <w:t>φ</w:t>
-      </w:r>
-      <w:r>
-        <w:t xml:space="preserve">, as well as interactions between </w:t>
-      </w:r>
-      <w:r>
-        <w:t>the two</w:t>
-      </w:r>
-      <w:r>
-        <w:t xml:space="preserve">, resulting </w:t>
-      </w:r>
-      <w:r>
-        <w:t xml:space="preserve">in 16 distinct operating models (Table 2). </w:t>
-      </w:r>
-    </w:p>
-    <w:p>
-      <w:r>
-        <w:tab/>
-        <w:t xml:space="preserve">We introduced additional stochasticity into the model via </w:t>
-      </w:r>
-      <w:proofErr w:type="spellStart"/>
-      <w:r>
-        <w:t>interannual</w:t>
-      </w:r>
-      <w:proofErr w:type="spellEnd"/>
-      <w:r>
-        <w:t xml:space="preserve"> </w:t>
-      </w:r>
-      <w:r>
-        <w:t xml:space="preserve">variation in age at maturity (lognormal), forecasting error, </w:t>
-      </w:r>
-      <w:proofErr w:type="spellStart"/>
-      <w:r>
-        <w:t>en</w:t>
-      </w:r>
-      <w:proofErr w:type="spellEnd"/>
-      <w:r>
-        <w:t xml:space="preserve"> route mortality, </w:t>
-      </w:r>
-      <w:r>
-        <w:t>and outcome uncertainty (</w:t>
-      </w:r>
-      <w:r>
-        <w:t>Table 2</w:t>
-      </w:r>
-      <w:r>
-        <w:t xml:space="preserve">). Although the parameters for these variables did not change across the tested operating models, we increased and decreased each in a series of sensitivity analyses to ensure </w:t>
-      </w:r>
-      <w:r>
-        <w:t xml:space="preserve">that </w:t>
-      </w:r>
-      <w:r>
-        <w:t>our resu</w:t>
-      </w:r>
-      <w:r>
-        <w:t>lts were robust to assumptions</w:t>
-      </w:r>
-      <w:r>
-        <w:t>.</w:t>
-      </w:r>
-      <w:r>
-        <w:t xml:space="preserve"> Details of how each process was parameterized, as well as the results of the sensitivity analyses, are provided in the online supplement.</w:t>
-      </w:r>
-    </w:p>
-    <w:p>
-      <w:pPr>
-        <w:rPr>
-          <w:i/>
-        </w:rPr>
-      </w:pPr>
-      <w:r>
-        <w:rPr>
-          <w:i/>
-        </w:rPr>
-        <w:t>Evaluating model performance</w:t>
-      </w:r>
-    </w:p>
-    <w:p>
-      <w:pPr>
-        <w:rPr>
-          <w:rFonts w:ascii="Calibri" w:hAnsi="Calibri"/>
-        </w:rPr>
-      </w:pPr>
-      <w:r>
-        <w:rPr>
-          <w:i/>
-        </w:rPr>
-        <w:tab/>
-      </w:r>
-      <w:r>
-        <w:t xml:space="preserve">We first confirmed that each operating model produced the </w:t>
-      </w:r>
-      <w:r>
-        <w:t>predicted</w:t>
-      </w:r>
-      <w:r>
-        <w:t xml:space="preserve"> changes in CV</w:t>
-      </w:r>
-      <w:r>
-        <w:rPr>
-          <w:vertAlign w:val="subscript"/>
-        </w:rPr>
-        <w:t>C</w:t>
-      </w:r>
-      <w:r>
-        <w:t>,</w:t>
-      </w:r>
-      <w:r>
-        <w:rPr>
-          <w:vertAlign w:val="subscript"/>
-        </w:rPr>
-        <w:t xml:space="preserve"> </w:t>
-      </w:r>
-      <w:r>
-        <w:rPr>
-          <w:rFonts w:ascii="Calibri" w:hAnsi="Calibri"/>
-        </w:rPr>
-        <w:t>φ and CV</w:t>
-      </w:r>
-      <w:r>
-        <w:rPr>
-          <w:rFonts w:ascii="Calibri" w:hAnsi="Calibri"/>
-          <w:vertAlign w:val="subscript"/>
-        </w:rPr>
-        <w:t>A</w:t>
-      </w:r>
-      <w:r>
-        <w:rPr>
-          <w:rFonts w:ascii="Calibri" w:hAnsi="Calibri"/>
-        </w:rPr>
-        <w:t xml:space="preserve">. We then used four performance </w:t>
-      </w:r>
-      <w:r>
-        <w:rPr>
-          <w:rFonts w:ascii="Calibri" w:hAnsi="Calibri"/>
-        </w:rPr>
-        <w:t>measures</w:t>
-      </w:r>
-      <w:r>
-        <w:rPr>
-          <w:rFonts w:ascii="Calibri" w:hAnsi="Calibri"/>
-        </w:rPr>
-        <w:t xml:space="preserve"> (PMs)</w:t>
-      </w:r>
-      <w:r>
-        <w:rPr>
-          <w:rFonts w:ascii="Calibri" w:hAnsi="Calibri"/>
-        </w:rPr>
-        <w:t xml:space="preserve"> to assess how changes in CV</w:t>
-      </w:r>
-      <w:r>
-        <w:rPr>
-          <w:rFonts w:ascii="Calibri" w:hAnsi="Calibri"/>
-          <w:vertAlign w:val="subscript"/>
-        </w:rPr>
-        <w:t>A</w:t>
-      </w:r>
-      <w:r>
-        <w:rPr>
-          <w:rFonts w:ascii="Calibri" w:hAnsi="Calibri"/>
-        </w:rPr>
-        <w:t xml:space="preserve"> altered the likelihood of achieving different management objectives. Mean recruit abundance represents the</w:t>
-      </w:r>
-      <w:r>
-        <w:rPr>
-          <w:rFonts w:ascii="Calibri" w:hAnsi="Calibri"/>
-        </w:rPr>
-        <w:t xml:space="preserve"> temporal mean </w:t>
-      </w:r>
-      <w:r>
-        <w:rPr>
-          <w:rFonts w:ascii="Calibri" w:hAnsi="Calibri"/>
-        </w:rPr>
-        <w:t xml:space="preserve">number of individuals (at the aggregate level, i.e. summed across CUs) that are available to harvest or escape to spawning grounds each year. Mean catch represents the </w:t>
-      </w:r>
-      <w:r>
-        <w:rPr>
-          <w:rFonts w:ascii="Calibri" w:hAnsi="Calibri"/>
-        </w:rPr>
-        <w:t xml:space="preserve">temporal mean </w:t>
-      </w:r>
-      <w:r>
-        <w:rPr>
-          <w:rFonts w:ascii="Calibri" w:hAnsi="Calibri"/>
-        </w:rPr>
-        <w:t xml:space="preserve">number of individuals captured in the mixed stock fishery. As a result, </w:t>
-      </w:r>
-      <w:r>
-        <w:rPr>
-          <w:rFonts w:ascii="Calibri" w:hAnsi="Calibri"/>
-        </w:rPr>
-        <w:t>mean catch</w:t>
-      </w:r>
-      <w:r>
-        <w:rPr>
-          <w:rFonts w:ascii="Calibri" w:hAnsi="Calibri"/>
-        </w:rPr>
-        <w:t xml:space="preserve"> integrates the effects of additional uncertainty (e.g. forecast, implementation)</w:t>
-      </w:r>
-      <w:r>
-        <w:rPr>
-          <w:rFonts w:ascii="Calibri" w:hAnsi="Calibri"/>
-        </w:rPr>
-        <w:t xml:space="preserve"> relative to mean </w:t>
-      </w:r>
-      <w:r>
-        <w:rPr>
-          <w:rFonts w:ascii="Calibri" w:hAnsi="Calibri"/>
-        </w:rPr>
-        <w:t>recruit</w:t>
-      </w:r>
-      <w:r>
-        <w:rPr>
-          <w:rFonts w:ascii="Calibri" w:hAnsi="Calibri"/>
-        </w:rPr>
-        <w:t xml:space="preserve"> abundance</w:t>
-      </w:r>
-      <w:r>
-        <w:rPr>
-          <w:rFonts w:ascii="Calibri" w:hAnsi="Calibri"/>
-        </w:rPr>
-        <w:t xml:space="preserve"> and </w:t>
-      </w:r>
-      <w:r>
-        <w:rPr>
-          <w:rFonts w:ascii="Calibri" w:hAnsi="Calibri"/>
-        </w:rPr>
-        <w:t>provides</w:t>
-      </w:r>
-      <w:r>
-        <w:rPr>
-          <w:rFonts w:ascii="Calibri" w:hAnsi="Calibri"/>
-        </w:rPr>
-        <w:t xml:space="preserve"> a proxy for socio-economic </w:t>
-      </w:r>
-      <w:r>
-        <w:rPr>
-          <w:rFonts w:ascii="Calibri" w:hAnsi="Calibri"/>
-        </w:rPr>
-        <w:t>factors that may influence fisheries management decisions.</w:t>
-      </w:r>
-      <w:r>
-        <w:rPr>
-          <w:rFonts w:ascii="Calibri" w:hAnsi="Calibri"/>
-        </w:rPr>
-        <w:t xml:space="preserve"> </w:t>
-      </w:r>
-      <w:r>
-        <w:rPr>
-          <w:rFonts w:ascii="Calibri" w:hAnsi="Calibri"/>
-        </w:rPr>
-        <w:t>The last two PMs in</w:t>
-      </w:r>
-      <w:r>
-        <w:rPr>
-          <w:rFonts w:ascii="Calibri" w:hAnsi="Calibri"/>
-        </w:rPr>
-        <w:t>corporate biological benchmarks</w:t>
-      </w:r>
-      <w:r>
-        <w:rPr>
-          <w:rFonts w:ascii="Calibri" w:hAnsi="Calibri"/>
-        </w:rPr>
-        <w:t xml:space="preserve"> based on stock-recruit analyses</w:t>
-      </w:r>
-      <w:r>
-        <w:rPr>
-          <w:rFonts w:ascii="Calibri" w:hAnsi="Calibri"/>
-        </w:rPr>
-        <w:t>, providing</w:t>
-      </w:r>
-      <w:r>
-        <w:rPr>
-          <w:rFonts w:ascii="Calibri" w:hAnsi="Calibri"/>
-        </w:rPr>
-        <w:t xml:space="preserve"> a more nuanced estimate of</w:t>
-      </w:r>
-      <w:r>
-        <w:rPr>
-          <w:rFonts w:ascii="Calibri" w:hAnsi="Calibri"/>
-        </w:rPr>
-        <w:t xml:space="preserve"> population</w:t>
-      </w:r>
-      <w:r>
-        <w:rPr>
-          <w:rFonts w:ascii="Calibri" w:hAnsi="Calibri"/>
-        </w:rPr>
-        <w:t xml:space="preserve"> status than absolute abundance. The</w:t>
-      </w:r>
-      <w:r>
-        <w:rPr>
-          <w:rFonts w:ascii="Calibri" w:hAnsi="Calibri"/>
-        </w:rPr>
-        <w:t xml:space="preserve"> first is the</w:t>
-      </w:r>
-      <w:r>
-        <w:rPr>
-          <w:rFonts w:ascii="Calibri" w:hAnsi="Calibri"/>
-        </w:rPr>
-        <w:t xml:space="preserve"> proportion of years the aggregate was </w:t>
-      </w:r>
-      <w:r>
-        <w:rPr>
-          <w:rFonts w:ascii="Calibri" w:hAnsi="Calibri"/>
-        </w:rPr>
-        <w:t xml:space="preserve">above </w:t>
-      </w:r>
-      <w:r>
-        <w:rPr>
-          <w:rFonts w:ascii="Calibri" w:hAnsi="Calibri"/>
-        </w:rPr>
-        <w:t>its</w:t>
-      </w:r>
-      <w:r>
-        <w:rPr>
-          <w:rFonts w:ascii="Calibri" w:hAnsi="Calibri"/>
-        </w:rPr>
-        <w:t xml:space="preserve"> lower benchmark</w:t>
-      </w:r>
-      <w:r>
-        <w:rPr>
-          <w:rFonts w:ascii="Calibri" w:hAnsi="Calibri"/>
-        </w:rPr>
-        <w:t xml:space="preserve"> (∑</w:t>
-      </w:r>
-      <w:proofErr w:type="spellStart"/>
-      <w:r>
-        <w:rPr>
-          <w:i/>
-        </w:rPr>
-        <w:t>S</w:t>
-      </w:r>
-      <w:r>
-        <w:rPr>
-          <w:vertAlign w:val="subscript"/>
-        </w:rPr>
-        <w:t>Gen</w:t>
-      </w:r>
-      <w:proofErr w:type="spellEnd"/>
-      <w:r>
-        <w:rPr>
-          <w:vertAlign w:val="subscript"/>
-        </w:rPr>
-        <w:t>, k</w:t>
-      </w:r>
-      <w:r>
-        <w:t>)</w:t>
-      </w:r>
-      <w:r>
-        <w:rPr>
-          <w:rFonts w:ascii="Calibri" w:hAnsi="Calibri"/>
-        </w:rPr>
-        <w:t xml:space="preserve">, while the second is the proportion of CUs within the aggregate that were above their individual </w:t>
-      </w:r>
-      <w:r>
-        <w:rPr>
-          <w:rFonts w:ascii="Calibri" w:hAnsi="Calibri"/>
-        </w:rPr>
-        <w:t xml:space="preserve">lower </w:t>
-      </w:r>
-      <w:r>
-        <w:rPr>
-          <w:rFonts w:ascii="Calibri" w:hAnsi="Calibri"/>
-        </w:rPr>
-        <w:t>benchmarks</w:t>
-      </w:r>
-      <w:r>
-        <w:rPr>
-          <w:rFonts w:ascii="Calibri" w:hAnsi="Calibri"/>
-        </w:rPr>
-        <w:t xml:space="preserve"> (</w:t>
-      </w:r>
-      <w:proofErr w:type="spellStart"/>
-      <w:r>
-        <w:rPr>
-          <w:i/>
-        </w:rPr>
-        <w:t>S</w:t>
-      </w:r>
-      <w:r>
-        <w:rPr>
-          <w:vertAlign w:val="subscript"/>
-        </w:rPr>
-        <w:t>Gen</w:t>
-      </w:r>
-      <w:proofErr w:type="spellEnd"/>
-      <w:r>
-        <w:rPr>
-          <w:vertAlign w:val="subscript"/>
-        </w:rPr>
-        <w:t>, k</w:t>
-      </w:r>
-      <w:r>
-        <w:t>)</w:t>
-      </w:r>
-      <w:r>
-        <w:rPr>
-          <w:rFonts w:ascii="Calibri" w:hAnsi="Calibri"/>
-        </w:rPr>
-        <w:t>.</w:t>
-      </w:r>
-      <w:r>
-        <w:rPr>
-          <w:rFonts w:ascii="Calibri" w:hAnsi="Calibri"/>
-        </w:rPr>
-        <w:t xml:space="preserve"> </w:t>
-      </w:r>
+          <w:rFonts w:ascii="Calibri" w:hAnsi="Calibri"/>
+        </w:rPr>
+      </w:pPr>
     </w:p>
     <w:p>
       <w:pPr>
@@ -5994,7 +5428,7 @@
       </w:r>
     </w:p>
   </w:comment>
-  <w:comment w:id="1" w:author="DFO-MPO" w:date="2018-07-26T11:46:00Z" w:initials="D">
+  <w:comment w:id="1" w:author="DFO-MPO" w:date="2018-08-07T12:07:00Z" w:initials="D">
     <w:p>
       <w:pPr>
         <w:pStyle w:val="CommentText"/>
@@ -6006,11 +5440,19 @@
         <w:annotationRef/>
       </w:r>
       <w:r>
-        <w:t>Is it necessary to do this?</w:t>
+        <w:t xml:space="preserve">I’ve left the distinct sources of mortality in because they’re cooked into the model by default and, in the case of </w:t>
+      </w:r>
+      <w:proofErr w:type="spellStart"/>
+      <w:r>
+        <w:t>en</w:t>
+      </w:r>
+      <w:proofErr w:type="spellEnd"/>
+      <w:r>
+        <w:t>-route mortality, because they interact with the TAM rule. However does this lead to unnecessary complexity?</w:t>
       </w:r>
     </w:p>
   </w:comment>
-  <w:comment w:id="3" w:author="Cameron Freshwater" w:date="2018-06-30T09:30:00Z" w:initials="CF">
+  <w:comment w:id="2" w:author="DFO-MPO" w:date="2018-08-08T14:32:00Z" w:initials="D">
     <w:p>
       <w:pPr>
         <w:pStyle w:val="CommentText"/>
@@ -6022,15 +5464,7 @@
         <w:annotationRef/>
       </w:r>
       <w:r>
-        <w:t xml:space="preserve">Should </w:t>
-      </w:r>
-      <w:proofErr w:type="spellStart"/>
-      <w:r>
-        <w:t>en</w:t>
-      </w:r>
-      <w:proofErr w:type="spellEnd"/>
-      <w:r>
-        <w:t xml:space="preserve"> route mortality be included or excluded from model?</w:t>
+        <w:t>Is this sufficient detail for the main text?</w:t>
       </w:r>
     </w:p>
   </w:comment>

</xml_diff>